<commit_message>
Fix Unit Tests docs
</commit_message>
<xml_diff>
--- a/docs/PruebasUnitarias.docx
+++ b/docs/PruebasUnitarias.docx
@@ -2111,7 +2111,7 @@
       </w:tr>
       <w:tr>
         <w:trPr>
-          <w:trHeight w:val="271"/>
+          <w:trHeight w:val="404"/>
         </w:trPr>
         <w:tc>
           <w:tcPr>
@@ -2286,7 +2286,329 @@
                 <w:szCs w:val="20"/>
                 <w:lang w:val="es-CO" w:eastAsia="es-CO"/>
               </w:rPr>
-              <w:t xml:space="preserve"> tipo de estufa (1-Gas,2-Electrica,3.gas y eléctrica)</w:t>
+              <w:t xml:space="preserve"> tipo de estufa (1-Gas,2-</w:t>
+            </w:r>
+            <w:proofErr w:type="gramStart"/>
+            <w:r>
+              <w:rPr>
+                <w:rFonts w:ascii="Arial" w:eastAsia="Times New Roman" w:hAnsi="Arial" w:cs="Arial"/>
+                <w:color w:val="000000"/>
+                <w:sz w:val="20"/>
+                <w:szCs w:val="20"/>
+                <w:lang w:val="es-CO" w:eastAsia="es-CO"/>
+              </w:rPr>
+              <w:t>Electrica,3.gas</w:t>
+            </w:r>
+            <w:proofErr w:type="gramEnd"/>
+            <w:r>
+              <w:rPr>
+                <w:rFonts w:ascii="Arial" w:eastAsia="Times New Roman" w:hAnsi="Arial" w:cs="Arial"/>
+                <w:color w:val="000000"/>
+                <w:sz w:val="20"/>
+                <w:szCs w:val="20"/>
+                <w:lang w:val="es-CO" w:eastAsia="es-CO"/>
+              </w:rPr>
+              <w:t xml:space="preserve"> y eléctrica)</w:t>
+            </w:r>
+          </w:p>
+        </w:tc>
+      </w:tr>
+      <w:tr>
+        <w:trPr>
+          <w:trHeight w:val="404"/>
+        </w:trPr>
+        <w:tc>
+          <w:tcPr>
+            <w:tcW w:w="2289" w:type="dxa"/>
+            <w:tcBorders>
+              <w:top w:val="single" w:sz="8" w:space="0" w:color="000000"/>
+              <w:left w:val="single" w:sz="8" w:space="0" w:color="000000"/>
+              <w:bottom w:val="single" w:sz="8" w:space="0" w:color="000000"/>
+              <w:right w:val="single" w:sz="8" w:space="0" w:color="000000"/>
+            </w:tcBorders>
+            <w:tcMar>
+              <w:top w:w="100" w:type="dxa"/>
+              <w:left w:w="100" w:type="dxa"/>
+              <w:bottom w:w="100" w:type="dxa"/>
+              <w:right w:w="100" w:type="dxa"/>
+            </w:tcMar>
+          </w:tcPr>
+          <w:p>
+            <w:pPr>
+              <w:spacing w:after="0" w:line="240" w:lineRule="auto"/>
+              <w:rPr>
+                <w:rFonts w:ascii="Arial" w:eastAsia="Times New Roman" w:hAnsi="Arial" w:cs="Arial"/>
+                <w:color w:val="000000"/>
+                <w:sz w:val="20"/>
+                <w:szCs w:val="20"/>
+                <w:lang w:val="es-CO" w:eastAsia="es-CO"/>
+              </w:rPr>
+            </w:pPr>
+            <w:r>
+              <w:rPr>
+                <w:rFonts w:ascii="Arial" w:eastAsia="Times New Roman" w:hAnsi="Arial" w:cs="Arial"/>
+                <w:color w:val="000000"/>
+                <w:sz w:val="20"/>
+                <w:szCs w:val="20"/>
+                <w:lang w:val="es-CO" w:eastAsia="es-CO"/>
+              </w:rPr>
+              <w:t>setupStage1</w:t>
+            </w:r>
+          </w:p>
+        </w:tc>
+        <w:tc>
+          <w:tcPr>
+            <w:tcW w:w="0" w:type="auto"/>
+            <w:tcBorders>
+              <w:top w:val="single" w:sz="8" w:space="0" w:color="000000"/>
+              <w:left w:val="single" w:sz="8" w:space="0" w:color="000000"/>
+              <w:bottom w:val="single" w:sz="8" w:space="0" w:color="000000"/>
+              <w:right w:val="single" w:sz="8" w:space="0" w:color="000000"/>
+            </w:tcBorders>
+            <w:tcMar>
+              <w:top w:w="100" w:type="dxa"/>
+              <w:left w:w="100" w:type="dxa"/>
+              <w:bottom w:w="100" w:type="dxa"/>
+              <w:right w:w="100" w:type="dxa"/>
+            </w:tcMar>
+          </w:tcPr>
+          <w:p>
+            <w:pPr>
+              <w:spacing w:after="0" w:line="240" w:lineRule="auto"/>
+              <w:rPr>
+                <w:rFonts w:ascii="Arial" w:eastAsia="Times New Roman" w:hAnsi="Arial" w:cs="Arial"/>
+                <w:color w:val="000000"/>
+                <w:sz w:val="20"/>
+                <w:szCs w:val="20"/>
+                <w:lang w:val="es-CO" w:eastAsia="es-CO"/>
+              </w:rPr>
+            </w:pPr>
+            <w:proofErr w:type="spellStart"/>
+            <w:r>
+              <w:rPr>
+                <w:rFonts w:ascii="Arial" w:eastAsia="Times New Roman" w:hAnsi="Arial" w:cs="Arial"/>
+                <w:color w:val="000000"/>
+                <w:sz w:val="20"/>
+                <w:szCs w:val="20"/>
+                <w:lang w:val="es-CO" w:eastAsia="es-CO"/>
+              </w:rPr>
+              <w:t>SkyMarket</w:t>
+            </w:r>
+            <w:proofErr w:type="spellEnd"/>
+          </w:p>
+        </w:tc>
+        <w:tc>
+          <w:tcPr>
+            <w:tcW w:w="4647" w:type="dxa"/>
+            <w:tcBorders>
+              <w:top w:val="single" w:sz="8" w:space="0" w:color="000000"/>
+              <w:left w:val="single" w:sz="8" w:space="0" w:color="000000"/>
+              <w:bottom w:val="single" w:sz="8" w:space="0" w:color="000000"/>
+              <w:right w:val="single" w:sz="8" w:space="0" w:color="000000"/>
+            </w:tcBorders>
+            <w:tcMar>
+              <w:top w:w="100" w:type="dxa"/>
+              <w:left w:w="100" w:type="dxa"/>
+              <w:bottom w:w="100" w:type="dxa"/>
+              <w:right w:w="100" w:type="dxa"/>
+            </w:tcMar>
+          </w:tcPr>
+          <w:p>
+            <w:pPr>
+              <w:tabs>
+                <w:tab w:val="left" w:pos="4291"/>
+              </w:tabs>
+              <w:spacing w:after="0" w:line="240" w:lineRule="auto"/>
+              <w:textAlignment w:val="baseline"/>
+              <w:rPr>
+                <w:rFonts w:ascii="Arial" w:eastAsia="Times New Roman" w:hAnsi="Arial" w:cs="Arial"/>
+                <w:color w:val="000000"/>
+                <w:sz w:val="20"/>
+                <w:szCs w:val="20"/>
+                <w:lang w:val="es-CO" w:eastAsia="es-CO"/>
+              </w:rPr>
+            </w:pPr>
+            <w:r>
+              <w:rPr>
+                <w:rFonts w:ascii="Arial" w:eastAsia="Times New Roman" w:hAnsi="Arial" w:cs="Arial"/>
+                <w:color w:val="000000"/>
+                <w:sz w:val="20"/>
+                <w:szCs w:val="20"/>
+                <w:lang w:val="es-CO" w:eastAsia="es-CO"/>
+              </w:rPr>
+              <w:t xml:space="preserve">Se crea un objeto de </w:t>
+            </w:r>
+            <w:proofErr w:type="spellStart"/>
+            <w:r>
+              <w:rPr>
+                <w:rFonts w:ascii="Arial" w:eastAsia="Times New Roman" w:hAnsi="Arial" w:cs="Arial"/>
+                <w:color w:val="000000"/>
+                <w:sz w:val="20"/>
+                <w:szCs w:val="20"/>
+                <w:lang w:val="es-CO" w:eastAsia="es-CO"/>
+              </w:rPr>
+              <w:t>SkyMarket</w:t>
+            </w:r>
+            <w:proofErr w:type="spellEnd"/>
+            <w:r>
+              <w:rPr>
+                <w:rFonts w:ascii="Arial" w:eastAsia="Times New Roman" w:hAnsi="Arial" w:cs="Arial"/>
+                <w:color w:val="000000"/>
+                <w:sz w:val="20"/>
+                <w:szCs w:val="20"/>
+                <w:lang w:val="es-CO" w:eastAsia="es-CO"/>
+              </w:rPr>
+              <w:t xml:space="preserve"> vacío</w:t>
+            </w:r>
+          </w:p>
+        </w:tc>
+      </w:tr>
+      <w:tr>
+        <w:trPr>
+          <w:trHeight w:val="404"/>
+        </w:trPr>
+        <w:tc>
+          <w:tcPr>
+            <w:tcW w:w="2289" w:type="dxa"/>
+            <w:tcBorders>
+              <w:top w:val="single" w:sz="8" w:space="0" w:color="000000"/>
+              <w:left w:val="single" w:sz="8" w:space="0" w:color="000000"/>
+              <w:bottom w:val="single" w:sz="8" w:space="0" w:color="000000"/>
+              <w:right w:val="single" w:sz="8" w:space="0" w:color="000000"/>
+            </w:tcBorders>
+            <w:tcMar>
+              <w:top w:w="100" w:type="dxa"/>
+              <w:left w:w="100" w:type="dxa"/>
+              <w:bottom w:w="100" w:type="dxa"/>
+              <w:right w:w="100" w:type="dxa"/>
+            </w:tcMar>
+          </w:tcPr>
+          <w:p>
+            <w:pPr>
+              <w:spacing w:after="0" w:line="240" w:lineRule="auto"/>
+              <w:rPr>
+                <w:rFonts w:ascii="Arial" w:eastAsia="Times New Roman" w:hAnsi="Arial" w:cs="Arial"/>
+                <w:color w:val="000000"/>
+                <w:sz w:val="20"/>
+                <w:szCs w:val="20"/>
+                <w:lang w:val="es-CO" w:eastAsia="es-CO"/>
+              </w:rPr>
+            </w:pPr>
+            <w:r>
+              <w:rPr>
+                <w:rFonts w:ascii="Arial" w:eastAsia="Times New Roman" w:hAnsi="Arial" w:cs="Arial"/>
+                <w:color w:val="000000"/>
+                <w:sz w:val="20"/>
+                <w:szCs w:val="20"/>
+                <w:lang w:val="es-CO" w:eastAsia="es-CO"/>
+              </w:rPr>
+              <w:t>setupStage2</w:t>
+            </w:r>
+          </w:p>
+        </w:tc>
+        <w:tc>
+          <w:tcPr>
+            <w:tcW w:w="0" w:type="auto"/>
+            <w:tcBorders>
+              <w:top w:val="single" w:sz="8" w:space="0" w:color="000000"/>
+              <w:left w:val="single" w:sz="8" w:space="0" w:color="000000"/>
+              <w:bottom w:val="single" w:sz="8" w:space="0" w:color="000000"/>
+              <w:right w:val="single" w:sz="8" w:space="0" w:color="000000"/>
+            </w:tcBorders>
+            <w:tcMar>
+              <w:top w:w="100" w:type="dxa"/>
+              <w:left w:w="100" w:type="dxa"/>
+              <w:bottom w:w="100" w:type="dxa"/>
+              <w:right w:w="100" w:type="dxa"/>
+            </w:tcMar>
+          </w:tcPr>
+          <w:p>
+            <w:pPr>
+              <w:spacing w:after="0" w:line="240" w:lineRule="auto"/>
+              <w:rPr>
+                <w:rFonts w:ascii="Arial" w:eastAsia="Times New Roman" w:hAnsi="Arial" w:cs="Arial"/>
+                <w:color w:val="000000"/>
+                <w:sz w:val="20"/>
+                <w:szCs w:val="20"/>
+                <w:lang w:val="es-CO" w:eastAsia="es-CO"/>
+              </w:rPr>
+            </w:pPr>
+            <w:proofErr w:type="spellStart"/>
+            <w:r>
+              <w:rPr>
+                <w:rFonts w:ascii="Arial" w:eastAsia="Times New Roman" w:hAnsi="Arial" w:cs="Arial"/>
+                <w:color w:val="000000"/>
+                <w:sz w:val="20"/>
+                <w:szCs w:val="20"/>
+                <w:lang w:val="es-CO" w:eastAsia="es-CO"/>
+              </w:rPr>
+              <w:t>SkyMarket</w:t>
+            </w:r>
+            <w:proofErr w:type="spellEnd"/>
+          </w:p>
+        </w:tc>
+        <w:tc>
+          <w:tcPr>
+            <w:tcW w:w="4647" w:type="dxa"/>
+            <w:tcBorders>
+              <w:top w:val="single" w:sz="8" w:space="0" w:color="000000"/>
+              <w:left w:val="single" w:sz="8" w:space="0" w:color="000000"/>
+              <w:bottom w:val="single" w:sz="8" w:space="0" w:color="000000"/>
+              <w:right w:val="single" w:sz="8" w:space="0" w:color="000000"/>
+            </w:tcBorders>
+            <w:tcMar>
+              <w:top w:w="100" w:type="dxa"/>
+              <w:left w:w="100" w:type="dxa"/>
+              <w:bottom w:w="100" w:type="dxa"/>
+              <w:right w:w="100" w:type="dxa"/>
+            </w:tcMar>
+          </w:tcPr>
+          <w:p>
+            <w:pPr>
+              <w:tabs>
+                <w:tab w:val="left" w:pos="4291"/>
+              </w:tabs>
+              <w:spacing w:after="0" w:line="240" w:lineRule="auto"/>
+              <w:textAlignment w:val="baseline"/>
+              <w:rPr>
+                <w:rFonts w:ascii="Arial" w:eastAsia="Times New Roman" w:hAnsi="Arial" w:cs="Arial"/>
+                <w:color w:val="000000"/>
+                <w:sz w:val="20"/>
+                <w:szCs w:val="20"/>
+                <w:lang w:val="es-CO" w:eastAsia="es-CO"/>
+              </w:rPr>
+            </w:pPr>
+            <w:r>
+              <w:rPr>
+                <w:rFonts w:ascii="Arial" w:eastAsia="Times New Roman" w:hAnsi="Arial" w:cs="Arial"/>
+                <w:color w:val="000000"/>
+                <w:sz w:val="20"/>
+                <w:szCs w:val="20"/>
+                <w:lang w:val="es-CO" w:eastAsia="es-CO"/>
+              </w:rPr>
+              <w:t xml:space="preserve">Se crea un objeto de </w:t>
+            </w:r>
+            <w:proofErr w:type="spellStart"/>
+            <w:r>
+              <w:rPr>
+                <w:rFonts w:ascii="Arial" w:eastAsia="Times New Roman" w:hAnsi="Arial" w:cs="Arial"/>
+                <w:color w:val="000000"/>
+                <w:sz w:val="20"/>
+                <w:szCs w:val="20"/>
+                <w:lang w:val="es-CO" w:eastAsia="es-CO"/>
+              </w:rPr>
+              <w:t>SkyMarket</w:t>
+            </w:r>
+            <w:proofErr w:type="spellEnd"/>
+            <w:r>
+              <w:rPr>
+                <w:rFonts w:ascii="Arial" w:eastAsia="Times New Roman" w:hAnsi="Arial" w:cs="Arial"/>
+                <w:color w:val="000000"/>
+                <w:sz w:val="20"/>
+                <w:szCs w:val="20"/>
+                <w:lang w:val="es-CO" w:eastAsia="es-CO"/>
+              </w:rPr>
+              <w:t xml:space="preserve"> con 4 usuarios añadidos por defecto</w:t>
             </w:r>
           </w:p>
         </w:tc>
@@ -2929,6 +3251,7 @@
                 <w:szCs w:val="20"/>
                 <w:lang w:val="es-CO" w:eastAsia="es-CO"/>
               </w:rPr>
+              <w:lastRenderedPageBreak/>
               <w:t>El método constructor funciona correctamente</w:t>
             </w:r>
           </w:p>
@@ -3227,7 +3550,6 @@
                 <w:szCs w:val="24"/>
                 <w:lang w:val="es-CO" w:eastAsia="es-CO"/>
               </w:rPr>
-              <w:lastRenderedPageBreak/>
               <w:t>Description</w:t>
             </w:r>
             <w:proofErr w:type="spellEnd"/>
@@ -3400,7 +3722,6 @@
                 <w:szCs w:val="20"/>
                 <w:lang w:val="es-CO" w:eastAsia="es-CO"/>
               </w:rPr>
-              <w:lastRenderedPageBreak/>
               <w:t>L</w:t>
             </w:r>
             <w:r>
@@ -5360,6 +5681,7 @@
                 <w:szCs w:val="20"/>
                 <w:lang w:val="es-CO" w:eastAsia="es-CO"/>
               </w:rPr>
+              <w:lastRenderedPageBreak/>
               <w:t>UserBuyer</w:t>
             </w:r>
             <w:proofErr w:type="spellEnd"/>
@@ -7632,6 +7954,7 @@
                 <w:szCs w:val="24"/>
                 <w:lang w:val="en-CA" w:eastAsia="es-CO"/>
               </w:rPr>
+              <w:lastRenderedPageBreak/>
               <w:t>Username</w:t>
             </w:r>
             <w:r>
@@ -7750,6 +8073,7 @@
                 <w:szCs w:val="20"/>
                 <w:lang w:val="es-CO" w:eastAsia="es-CO"/>
               </w:rPr>
+              <w:lastRenderedPageBreak/>
               <w:t>El m</w:t>
             </w:r>
             <w:r>
@@ -9729,6 +10053,7 @@
                 <w:szCs w:val="20"/>
                 <w:lang w:val="es-CO" w:eastAsia="es-CO"/>
               </w:rPr>
+              <w:lastRenderedPageBreak/>
               <w:t>Order</w:t>
             </w:r>
             <w:proofErr w:type="spellEnd"/>
@@ -12078,6 +12403,7 @@
                 <w:szCs w:val="20"/>
                 <w:lang w:val="es-CO" w:eastAsia="es-CO"/>
               </w:rPr>
+              <w:lastRenderedPageBreak/>
               <w:t>CellPhone</w:t>
             </w:r>
             <w:proofErr w:type="spellEnd"/>
@@ -13873,6 +14199,7 @@
                 <w:szCs w:val="24"/>
                 <w:lang w:val="es-CO" w:eastAsia="es-CO"/>
               </w:rPr>
+              <w:lastRenderedPageBreak/>
               <w:t>Description</w:t>
             </w:r>
             <w:proofErr w:type="spellEnd"/>
@@ -14165,6 +14492,7 @@
                 <w:szCs w:val="20"/>
                 <w:lang w:val="es-CO" w:eastAsia="es-CO"/>
               </w:rPr>
+              <w:lastRenderedPageBreak/>
               <w:t>El método constructor funciona correctamente</w:t>
             </w:r>
           </w:p>
@@ -15480,6 +15808,7 @@
                 <w:szCs w:val="24"/>
                 <w:lang w:val="en-CA" w:eastAsia="es-CO"/>
               </w:rPr>
+              <w:lastRenderedPageBreak/>
               <w:t>Capacity =1000</w:t>
             </w:r>
           </w:p>
@@ -15631,6 +15960,7 @@
                 <w:szCs w:val="20"/>
                 <w:lang w:val="es-CO" w:eastAsia="es-CO"/>
               </w:rPr>
+              <w:lastRenderedPageBreak/>
               <w:t>El método constructor funciona correctamente</w:t>
             </w:r>
           </w:p>
@@ -16854,16 +17184,16 @@
         <w:tblLook w:val="04A0" w:firstRow="1" w:lastRow="0" w:firstColumn="1" w:lastColumn="0" w:noHBand="0" w:noVBand="1"/>
       </w:tblPr>
       <w:tblGrid>
-        <w:gridCol w:w="989"/>
-        <w:gridCol w:w="3374"/>
-        <w:gridCol w:w="2283"/>
-        <w:gridCol w:w="2603"/>
+        <w:gridCol w:w="1145"/>
+        <w:gridCol w:w="3084"/>
+        <w:gridCol w:w="2086"/>
+        <w:gridCol w:w="2934"/>
         <w:gridCol w:w="1667"/>
       </w:tblGrid>
       <w:tr>
         <w:tc>
           <w:tcPr>
-            <w:tcW w:w="989" w:type="dxa"/>
+            <w:tcW w:w="1145" w:type="dxa"/>
             <w:tcBorders>
               <w:top w:val="single" w:sz="8" w:space="0" w:color="000000"/>
               <w:left w:val="single" w:sz="8" w:space="0" w:color="000000"/>
@@ -16992,7 +17322,7 @@
         </w:tc>
         <w:tc>
           <w:tcPr>
-            <w:tcW w:w="2603" w:type="dxa"/>
+            <w:tcW w:w="2934" w:type="dxa"/>
             <w:tcBorders>
               <w:top w:val="single" w:sz="8" w:space="0" w:color="000000"/>
               <w:left w:val="single" w:sz="8" w:space="0" w:color="000000"/>
@@ -17080,7 +17410,7 @@
       <w:tr>
         <w:tc>
           <w:tcPr>
-            <w:tcW w:w="989" w:type="dxa"/>
+            <w:tcW w:w="1145" w:type="dxa"/>
             <w:tcBorders>
               <w:top w:val="single" w:sz="8" w:space="0" w:color="000000"/>
               <w:left w:val="single" w:sz="8" w:space="0" w:color="000000"/>
@@ -17226,7 +17556,7 @@
         </w:tc>
         <w:tc>
           <w:tcPr>
-            <w:tcW w:w="2603" w:type="dxa"/>
+            <w:tcW w:w="2934" w:type="dxa"/>
             <w:tcBorders>
               <w:top w:val="single" w:sz="8" w:space="0" w:color="000000"/>
               <w:left w:val="single" w:sz="8" w:space="0" w:color="000000"/>
@@ -17269,6 +17599,108 @@
                 <w:szCs w:val="24"/>
                 <w:lang w:val="es-CO" w:eastAsia="es-CO"/>
               </w:rPr>
+              <w:t xml:space="preserve">: “Estufa </w:t>
+            </w:r>
+            <w:proofErr w:type="spellStart"/>
+            <w:r>
+              <w:rPr>
+                <w:rFonts w:ascii="Times New Roman" w:eastAsia="Times New Roman" w:hAnsi="Times New Roman" w:cs="Times New Roman"/>
+                <w:sz w:val="24"/>
+                <w:szCs w:val="24"/>
+                <w:lang w:val="es-CO" w:eastAsia="es-CO"/>
+              </w:rPr>
+              <w:t>mabe</w:t>
+            </w:r>
+            <w:proofErr w:type="spellEnd"/>
+            <w:r>
+              <w:rPr>
+                <w:rFonts w:ascii="Times New Roman" w:eastAsia="Times New Roman" w:hAnsi="Times New Roman" w:cs="Times New Roman"/>
+                <w:sz w:val="24"/>
+                <w:szCs w:val="24"/>
+                <w:lang w:val="es-CO" w:eastAsia="es-CO"/>
+              </w:rPr>
+              <w:t>”</w:t>
+            </w:r>
+          </w:p>
+          <w:p>
+            <w:pPr>
+              <w:spacing w:after="0" w:line="240" w:lineRule="auto"/>
+              <w:rPr>
+                <w:rFonts w:ascii="Times New Roman" w:eastAsia="Times New Roman" w:hAnsi="Times New Roman" w:cs="Times New Roman"/>
+                <w:sz w:val="24"/>
+                <w:szCs w:val="24"/>
+                <w:lang w:val="es-CO" w:eastAsia="es-CO"/>
+              </w:rPr>
+            </w:pPr>
+            <w:proofErr w:type="spellStart"/>
+            <w:r>
+              <w:rPr>
+                <w:rFonts w:ascii="Times New Roman" w:eastAsia="Times New Roman" w:hAnsi="Times New Roman" w:cs="Times New Roman"/>
+                <w:sz w:val="24"/>
+                <w:szCs w:val="24"/>
+                <w:lang w:val="es-CO" w:eastAsia="es-CO"/>
+              </w:rPr>
+              <w:t>Code</w:t>
+            </w:r>
+            <w:proofErr w:type="spellEnd"/>
+            <w:r>
+              <w:rPr>
+                <w:rFonts w:ascii="Times New Roman" w:eastAsia="Times New Roman" w:hAnsi="Times New Roman" w:cs="Times New Roman"/>
+                <w:sz w:val="24"/>
+                <w:szCs w:val="24"/>
+                <w:lang w:val="es-CO" w:eastAsia="es-CO"/>
+              </w:rPr>
+              <w:t>: “1223”</w:t>
+            </w:r>
+          </w:p>
+          <w:p>
+            <w:pPr>
+              <w:spacing w:after="0" w:line="240" w:lineRule="auto"/>
+              <w:rPr>
+                <w:rFonts w:ascii="Times New Roman" w:eastAsia="Times New Roman" w:hAnsi="Times New Roman" w:cs="Times New Roman"/>
+                <w:sz w:val="24"/>
+                <w:szCs w:val="24"/>
+                <w:lang w:val="es-CO" w:eastAsia="es-CO"/>
+              </w:rPr>
+            </w:pPr>
+            <w:r>
+              <w:rPr>
+                <w:rFonts w:ascii="Times New Roman" w:eastAsia="Times New Roman" w:hAnsi="Times New Roman" w:cs="Times New Roman"/>
+                <w:sz w:val="24"/>
+                <w:szCs w:val="24"/>
+                <w:lang w:val="es-CO" w:eastAsia="es-CO"/>
+              </w:rPr>
+              <w:t>Price: 700000</w:t>
+            </w:r>
+          </w:p>
+          <w:p>
+            <w:pPr>
+              <w:spacing w:after="0" w:line="240" w:lineRule="auto"/>
+              <w:rPr>
+                <w:rFonts w:ascii="Times New Roman" w:eastAsia="Times New Roman" w:hAnsi="Times New Roman" w:cs="Times New Roman"/>
+                <w:sz w:val="24"/>
+                <w:szCs w:val="24"/>
+                <w:lang w:val="es-CO" w:eastAsia="es-CO"/>
+              </w:rPr>
+            </w:pPr>
+            <w:proofErr w:type="spellStart"/>
+            <w:r>
+              <w:rPr>
+                <w:rFonts w:ascii="Times New Roman" w:eastAsia="Times New Roman" w:hAnsi="Times New Roman" w:cs="Times New Roman"/>
+                <w:sz w:val="24"/>
+                <w:szCs w:val="24"/>
+                <w:lang w:val="es-CO" w:eastAsia="es-CO"/>
+              </w:rPr>
+              <w:t>Description</w:t>
+            </w:r>
+            <w:proofErr w:type="spellEnd"/>
+            <w:r>
+              <w:rPr>
+                <w:rFonts w:ascii="Times New Roman" w:eastAsia="Times New Roman" w:hAnsi="Times New Roman" w:cs="Times New Roman"/>
+                <w:sz w:val="24"/>
+                <w:szCs w:val="24"/>
+                <w:lang w:val="es-CO" w:eastAsia="es-CO"/>
+              </w:rPr>
               <w:t>: “</w:t>
             </w:r>
             <w:r>
@@ -17278,19 +17710,8 @@
                 <w:szCs w:val="24"/>
                 <w:lang w:val="es-CO" w:eastAsia="es-CO"/>
               </w:rPr>
-              <w:t xml:space="preserve">Estufa </w:t>
-            </w:r>
-            <w:proofErr w:type="spellStart"/>
-            <w:r>
-              <w:rPr>
-                <w:rFonts w:ascii="Times New Roman" w:eastAsia="Times New Roman" w:hAnsi="Times New Roman" w:cs="Times New Roman"/>
-                <w:sz w:val="24"/>
-                <w:szCs w:val="24"/>
-                <w:lang w:val="es-CO" w:eastAsia="es-CO"/>
-              </w:rPr>
-              <w:t>mabe</w:t>
-            </w:r>
-            <w:proofErr w:type="spellEnd"/>
+              <w:t>Estufa elegante</w:t>
+            </w:r>
             <w:r>
               <w:rPr>
                 <w:rFonts w:ascii="Times New Roman" w:eastAsia="Times New Roman" w:hAnsi="Times New Roman" w:cs="Times New Roman"/>
@@ -17308,44 +17729,62 @@
                 <w:rFonts w:ascii="Times New Roman" w:eastAsia="Times New Roman" w:hAnsi="Times New Roman" w:cs="Times New Roman"/>
                 <w:sz w:val="24"/>
                 <w:szCs w:val="24"/>
-                <w:lang w:val="es-CO" w:eastAsia="es-CO"/>
-              </w:rPr>
-            </w:pPr>
-            <w:proofErr w:type="spellStart"/>
-            <w:r>
-              <w:rPr>
-                <w:rFonts w:ascii="Times New Roman" w:eastAsia="Times New Roman" w:hAnsi="Times New Roman" w:cs="Times New Roman"/>
-                <w:sz w:val="24"/>
-                <w:szCs w:val="24"/>
-                <w:lang w:val="es-CO" w:eastAsia="es-CO"/>
-              </w:rPr>
-              <w:t>Code</w:t>
-            </w:r>
-            <w:proofErr w:type="spellEnd"/>
-            <w:r>
-              <w:rPr>
-                <w:rFonts w:ascii="Times New Roman" w:eastAsia="Times New Roman" w:hAnsi="Times New Roman" w:cs="Times New Roman"/>
-                <w:sz w:val="24"/>
-                <w:szCs w:val="24"/>
-                <w:lang w:val="es-CO" w:eastAsia="es-CO"/>
-              </w:rPr>
-              <w:t>: “12</w:t>
-            </w:r>
-            <w:r>
-              <w:rPr>
-                <w:rFonts w:ascii="Times New Roman" w:eastAsia="Times New Roman" w:hAnsi="Times New Roman" w:cs="Times New Roman"/>
-                <w:sz w:val="24"/>
-                <w:szCs w:val="24"/>
-                <w:lang w:val="es-CO" w:eastAsia="es-CO"/>
-              </w:rPr>
-              <w:t>23</w:t>
-            </w:r>
-            <w:r>
-              <w:rPr>
-                <w:rFonts w:ascii="Times New Roman" w:eastAsia="Times New Roman" w:hAnsi="Times New Roman" w:cs="Times New Roman"/>
-                <w:sz w:val="24"/>
-                <w:szCs w:val="24"/>
-                <w:lang w:val="es-CO" w:eastAsia="es-CO"/>
+                <w:lang w:val="en-CA" w:eastAsia="es-CO"/>
+              </w:rPr>
+            </w:pPr>
+            <w:r>
+              <w:rPr>
+                <w:rFonts w:ascii="Times New Roman" w:eastAsia="Times New Roman" w:hAnsi="Times New Roman" w:cs="Times New Roman"/>
+                <w:sz w:val="24"/>
+                <w:szCs w:val="24"/>
+                <w:lang w:val="en-CA" w:eastAsia="es-CO"/>
+              </w:rPr>
+              <w:t>Picture = “</w:t>
+            </w:r>
+            <w:r>
+              <w:rPr>
+                <w:rFonts w:ascii="Times New Roman" w:eastAsia="Times New Roman" w:hAnsi="Times New Roman" w:cs="Times New Roman"/>
+                <w:sz w:val="24"/>
+                <w:szCs w:val="24"/>
+                <w:lang w:val="en-CA" w:eastAsia="es-CO"/>
+              </w:rPr>
+              <w:t>data/</w:t>
+            </w:r>
+            <w:proofErr w:type="spellStart"/>
+            <w:r>
+              <w:rPr>
+                <w:rFonts w:ascii="Times New Roman" w:eastAsia="Times New Roman" w:hAnsi="Times New Roman" w:cs="Times New Roman"/>
+                <w:sz w:val="24"/>
+                <w:szCs w:val="24"/>
+                <w:lang w:val="en-CA" w:eastAsia="es-CO"/>
+              </w:rPr>
+              <w:t>PathP</w:t>
+            </w:r>
+            <w:r>
+              <w:rPr>
+                <w:rFonts w:ascii="Times New Roman" w:eastAsia="Times New Roman" w:hAnsi="Times New Roman" w:cs="Times New Roman"/>
+                <w:sz w:val="24"/>
+                <w:szCs w:val="24"/>
+                <w:lang w:val="en-CA" w:eastAsia="es-CO"/>
+              </w:rPr>
+              <w:t>icture</w:t>
+            </w:r>
+            <w:r>
+              <w:rPr>
+                <w:rFonts w:ascii="Times New Roman" w:eastAsia="Times New Roman" w:hAnsi="Times New Roman" w:cs="Times New Roman"/>
+                <w:sz w:val="24"/>
+                <w:szCs w:val="24"/>
+                <w:lang w:val="en-CA" w:eastAsia="es-CO"/>
+              </w:rPr>
+              <w:t>Estufa</w:t>
+            </w:r>
+            <w:proofErr w:type="spellEnd"/>
+            <w:r>
+              <w:rPr>
+                <w:rFonts w:ascii="Times New Roman" w:eastAsia="Times New Roman" w:hAnsi="Times New Roman" w:cs="Times New Roman"/>
+                <w:sz w:val="24"/>
+                <w:szCs w:val="24"/>
+                <w:lang w:val="en-CA" w:eastAsia="es-CO"/>
               </w:rPr>
               <w:t>”</w:t>
             </w:r>
@@ -17357,180 +17796,17 @@
                 <w:rFonts w:ascii="Times New Roman" w:eastAsia="Times New Roman" w:hAnsi="Times New Roman" w:cs="Times New Roman"/>
                 <w:sz w:val="24"/>
                 <w:szCs w:val="24"/>
-                <w:lang w:val="es-CO" w:eastAsia="es-CO"/>
-              </w:rPr>
-            </w:pPr>
-            <w:r>
-              <w:rPr>
-                <w:rFonts w:ascii="Times New Roman" w:eastAsia="Times New Roman" w:hAnsi="Times New Roman" w:cs="Times New Roman"/>
-                <w:sz w:val="24"/>
-                <w:szCs w:val="24"/>
-                <w:lang w:val="es-CO" w:eastAsia="es-CO"/>
-              </w:rPr>
-              <w:t xml:space="preserve">Price: </w:t>
-            </w:r>
-            <w:r>
-              <w:rPr>
-                <w:rFonts w:ascii="Times New Roman" w:eastAsia="Times New Roman" w:hAnsi="Times New Roman" w:cs="Times New Roman"/>
-                <w:sz w:val="24"/>
-                <w:szCs w:val="24"/>
-                <w:lang w:val="es-CO" w:eastAsia="es-CO"/>
-              </w:rPr>
-              <w:t>7</w:t>
-            </w:r>
-            <w:r>
-              <w:rPr>
-                <w:rFonts w:ascii="Times New Roman" w:eastAsia="Times New Roman" w:hAnsi="Times New Roman" w:cs="Times New Roman"/>
-                <w:sz w:val="24"/>
-                <w:szCs w:val="24"/>
-                <w:lang w:val="es-CO" w:eastAsia="es-CO"/>
-              </w:rPr>
-              <w:t>00000</w:t>
-            </w:r>
-          </w:p>
-          <w:p>
-            <w:pPr>
-              <w:spacing w:after="0" w:line="240" w:lineRule="auto"/>
-              <w:rPr>
-                <w:rFonts w:ascii="Times New Roman" w:eastAsia="Times New Roman" w:hAnsi="Times New Roman" w:cs="Times New Roman"/>
-                <w:sz w:val="24"/>
-                <w:szCs w:val="24"/>
-                <w:lang w:val="es-CO" w:eastAsia="es-CO"/>
-              </w:rPr>
-            </w:pPr>
-            <w:proofErr w:type="spellStart"/>
-            <w:r>
-              <w:rPr>
-                <w:rFonts w:ascii="Times New Roman" w:eastAsia="Times New Roman" w:hAnsi="Times New Roman" w:cs="Times New Roman"/>
-                <w:sz w:val="24"/>
-                <w:szCs w:val="24"/>
-                <w:lang w:val="es-CO" w:eastAsia="es-CO"/>
-              </w:rPr>
-              <w:t>Description</w:t>
-            </w:r>
-            <w:proofErr w:type="spellEnd"/>
-            <w:r>
-              <w:rPr>
-                <w:rFonts w:ascii="Times New Roman" w:eastAsia="Times New Roman" w:hAnsi="Times New Roman" w:cs="Times New Roman"/>
-                <w:sz w:val="24"/>
-                <w:szCs w:val="24"/>
-                <w:lang w:val="es-CO" w:eastAsia="es-CO"/>
-              </w:rPr>
-              <w:t>: “</w:t>
-            </w:r>
-            <w:r>
-              <w:rPr>
-                <w:rFonts w:ascii="Times New Roman" w:eastAsia="Times New Roman" w:hAnsi="Times New Roman" w:cs="Times New Roman"/>
-                <w:sz w:val="24"/>
-                <w:szCs w:val="24"/>
-                <w:lang w:val="es-CO" w:eastAsia="es-CO"/>
-              </w:rPr>
-              <w:t>Estufa elegante</w:t>
-            </w:r>
-            <w:r>
-              <w:rPr>
-                <w:rFonts w:ascii="Times New Roman" w:eastAsia="Times New Roman" w:hAnsi="Times New Roman" w:cs="Times New Roman"/>
-                <w:sz w:val="24"/>
-                <w:szCs w:val="24"/>
-                <w:lang w:val="es-CO" w:eastAsia="es-CO"/>
-              </w:rPr>
-              <w:t>”</w:t>
-            </w:r>
-          </w:p>
-          <w:p>
-            <w:pPr>
-              <w:spacing w:after="0" w:line="240" w:lineRule="auto"/>
-              <w:rPr>
-                <w:rFonts w:ascii="Times New Roman" w:eastAsia="Times New Roman" w:hAnsi="Times New Roman" w:cs="Times New Roman"/>
-                <w:sz w:val="24"/>
-                <w:szCs w:val="24"/>
-                <w:lang w:val="en-CA" w:eastAsia="es-CO"/>
-              </w:rPr>
-            </w:pPr>
-            <w:r>
-              <w:rPr>
-                <w:rFonts w:ascii="Times New Roman" w:eastAsia="Times New Roman" w:hAnsi="Times New Roman" w:cs="Times New Roman"/>
-                <w:sz w:val="24"/>
-                <w:szCs w:val="24"/>
-                <w:lang w:val="en-CA" w:eastAsia="es-CO"/>
-              </w:rPr>
-              <w:t>Picture = “</w:t>
-            </w:r>
-            <w:r>
-              <w:rPr>
-                <w:rFonts w:ascii="Times New Roman" w:eastAsia="Times New Roman" w:hAnsi="Times New Roman" w:cs="Times New Roman"/>
-                <w:sz w:val="24"/>
-                <w:szCs w:val="24"/>
-                <w:lang w:val="en-CA" w:eastAsia="es-CO"/>
-              </w:rPr>
-              <w:t>data/</w:t>
-            </w:r>
-            <w:proofErr w:type="spellStart"/>
-            <w:r>
-              <w:rPr>
-                <w:rFonts w:ascii="Times New Roman" w:eastAsia="Times New Roman" w:hAnsi="Times New Roman" w:cs="Times New Roman"/>
-                <w:sz w:val="24"/>
-                <w:szCs w:val="24"/>
-                <w:lang w:val="en-CA" w:eastAsia="es-CO"/>
-              </w:rPr>
-              <w:t>PathP</w:t>
-            </w:r>
-            <w:r>
-              <w:rPr>
-                <w:rFonts w:ascii="Times New Roman" w:eastAsia="Times New Roman" w:hAnsi="Times New Roman" w:cs="Times New Roman"/>
-                <w:sz w:val="24"/>
-                <w:szCs w:val="24"/>
-                <w:lang w:val="en-CA" w:eastAsia="es-CO"/>
-              </w:rPr>
-              <w:t>icture</w:t>
-            </w:r>
-            <w:r>
-              <w:rPr>
-                <w:rFonts w:ascii="Times New Roman" w:eastAsia="Times New Roman" w:hAnsi="Times New Roman" w:cs="Times New Roman"/>
-                <w:sz w:val="24"/>
-                <w:szCs w:val="24"/>
-                <w:lang w:val="en-CA" w:eastAsia="es-CO"/>
-              </w:rPr>
-              <w:t>Estufa</w:t>
-            </w:r>
-            <w:proofErr w:type="spellEnd"/>
-            <w:r>
-              <w:rPr>
-                <w:rFonts w:ascii="Times New Roman" w:eastAsia="Times New Roman" w:hAnsi="Times New Roman" w:cs="Times New Roman"/>
-                <w:sz w:val="24"/>
-                <w:szCs w:val="24"/>
-                <w:lang w:val="en-CA" w:eastAsia="es-CO"/>
-              </w:rPr>
-              <w:t>”</w:t>
-            </w:r>
-          </w:p>
-          <w:p>
-            <w:pPr>
-              <w:spacing w:after="0" w:line="240" w:lineRule="auto"/>
-              <w:rPr>
-                <w:rFonts w:ascii="Times New Roman" w:eastAsia="Times New Roman" w:hAnsi="Times New Roman" w:cs="Times New Roman"/>
-                <w:sz w:val="24"/>
-                <w:szCs w:val="24"/>
-                <w:lang w:val="en-CA" w:eastAsia="es-CO"/>
-              </w:rPr>
-            </w:pPr>
-            <w:r>
-              <w:rPr>
-                <w:rFonts w:ascii="Times New Roman" w:eastAsia="Times New Roman" w:hAnsi="Times New Roman" w:cs="Times New Roman"/>
-                <w:sz w:val="24"/>
-                <w:szCs w:val="24"/>
-                <w:lang w:val="en-CA" w:eastAsia="es-CO"/>
-              </w:rPr>
-              <w:t xml:space="preserve">Quantity = </w:t>
-            </w:r>
-            <w:r>
-              <w:rPr>
-                <w:rFonts w:ascii="Times New Roman" w:eastAsia="Times New Roman" w:hAnsi="Times New Roman" w:cs="Times New Roman"/>
-                <w:sz w:val="24"/>
-                <w:szCs w:val="24"/>
-                <w:lang w:val="en-CA" w:eastAsia="es-CO"/>
-              </w:rPr>
-              <w:t>2</w:t>
+                <w:lang w:val="en-CA" w:eastAsia="es-CO"/>
+              </w:rPr>
+            </w:pPr>
+            <w:r>
+              <w:rPr>
+                <w:rFonts w:ascii="Times New Roman" w:eastAsia="Times New Roman" w:hAnsi="Times New Roman" w:cs="Times New Roman"/>
+                <w:sz w:val="24"/>
+                <w:szCs w:val="24"/>
+                <w:lang w:val="en-CA" w:eastAsia="es-CO"/>
+              </w:rPr>
+              <w:t>Quantity = 2</w:t>
             </w:r>
           </w:p>
           <w:p>
@@ -17612,63 +17888,27 @@
                 <w:szCs w:val="24"/>
                 <w:lang w:val="en-CA" w:eastAsia="es-CO"/>
               </w:rPr>
-              <w:t>Weight =</w:t>
-            </w:r>
-            <w:r>
-              <w:rPr>
-                <w:rFonts w:ascii="Times New Roman" w:eastAsia="Times New Roman" w:hAnsi="Times New Roman" w:cs="Times New Roman"/>
-                <w:sz w:val="24"/>
-                <w:szCs w:val="24"/>
-                <w:lang w:val="en-CA" w:eastAsia="es-CO"/>
-              </w:rPr>
-              <w:t>8</w:t>
-            </w:r>
-            <w:r>
-              <w:rPr>
-                <w:rFonts w:ascii="Times New Roman" w:eastAsia="Times New Roman" w:hAnsi="Times New Roman" w:cs="Times New Roman"/>
-                <w:sz w:val="24"/>
-                <w:szCs w:val="24"/>
-                <w:lang w:val="en-CA" w:eastAsia="es-CO"/>
-              </w:rPr>
-              <w:t>0</w:t>
-            </w:r>
-          </w:p>
-          <w:p>
-            <w:pPr>
-              <w:spacing w:after="0" w:line="240" w:lineRule="auto"/>
-              <w:rPr>
-                <w:rFonts w:ascii="Times New Roman" w:eastAsia="Times New Roman" w:hAnsi="Times New Roman" w:cs="Times New Roman"/>
-                <w:sz w:val="24"/>
-                <w:szCs w:val="24"/>
-                <w:lang w:val="en-CA" w:eastAsia="es-CO"/>
-              </w:rPr>
-            </w:pPr>
-            <w:r>
-              <w:rPr>
-                <w:rFonts w:ascii="Times New Roman" w:eastAsia="Times New Roman" w:hAnsi="Times New Roman" w:cs="Times New Roman"/>
-                <w:sz w:val="24"/>
-                <w:szCs w:val="24"/>
-                <w:lang w:val="en-CA" w:eastAsia="es-CO"/>
-              </w:rPr>
-              <w:t>Capacity =</w:t>
-            </w:r>
-            <w:r>
-              <w:rPr>
-                <w:rFonts w:ascii="Times New Roman" w:eastAsia="Times New Roman" w:hAnsi="Times New Roman" w:cs="Times New Roman"/>
-                <w:sz w:val="24"/>
-                <w:szCs w:val="24"/>
-                <w:lang w:val="en-CA" w:eastAsia="es-CO"/>
-              </w:rPr>
-              <w:t>5</w:t>
-            </w:r>
-            <w:r>
-              <w:rPr>
-                <w:rFonts w:ascii="Times New Roman" w:eastAsia="Times New Roman" w:hAnsi="Times New Roman" w:cs="Times New Roman"/>
-                <w:sz w:val="24"/>
-                <w:szCs w:val="24"/>
-                <w:lang w:val="en-CA" w:eastAsia="es-CO"/>
-              </w:rPr>
-              <w:t>00</w:t>
+              <w:t>Weight =80</w:t>
+            </w:r>
+          </w:p>
+          <w:p>
+            <w:pPr>
+              <w:spacing w:after="0" w:line="240" w:lineRule="auto"/>
+              <w:rPr>
+                <w:rFonts w:ascii="Times New Roman" w:eastAsia="Times New Roman" w:hAnsi="Times New Roman" w:cs="Times New Roman"/>
+                <w:sz w:val="24"/>
+                <w:szCs w:val="24"/>
+                <w:lang w:val="en-CA" w:eastAsia="es-CO"/>
+              </w:rPr>
+            </w:pPr>
+            <w:r>
+              <w:rPr>
+                <w:rFonts w:ascii="Times New Roman" w:eastAsia="Times New Roman" w:hAnsi="Times New Roman" w:cs="Times New Roman"/>
+                <w:sz w:val="24"/>
+                <w:szCs w:val="24"/>
+                <w:lang w:val="en-CA" w:eastAsia="es-CO"/>
+              </w:rPr>
+              <w:t>Capacity =500</w:t>
             </w:r>
           </w:p>
           <w:p>
@@ -17699,83 +17939,47 @@
                 <w:szCs w:val="24"/>
                 <w:lang w:val="en-CA" w:eastAsia="es-CO"/>
               </w:rPr>
-              <w:t xml:space="preserve"> =</w:t>
-            </w:r>
-            <w:r>
-              <w:rPr>
-                <w:rFonts w:ascii="Times New Roman" w:eastAsia="Times New Roman" w:hAnsi="Times New Roman" w:cs="Times New Roman"/>
-                <w:sz w:val="24"/>
-                <w:szCs w:val="24"/>
-                <w:lang w:val="en-CA" w:eastAsia="es-CO"/>
-              </w:rPr>
-              <w:t>10</w:t>
-            </w:r>
-            <w:r>
-              <w:rPr>
-                <w:rFonts w:ascii="Times New Roman" w:eastAsia="Times New Roman" w:hAnsi="Times New Roman" w:cs="Times New Roman"/>
-                <w:sz w:val="24"/>
-                <w:szCs w:val="24"/>
-                <w:lang w:val="en-CA" w:eastAsia="es-CO"/>
-              </w:rPr>
-              <w:t>00</w:t>
-            </w:r>
-          </w:p>
-          <w:p>
-            <w:pPr>
-              <w:spacing w:after="0" w:line="240" w:lineRule="auto"/>
-              <w:rPr>
-                <w:rFonts w:ascii="Times New Roman" w:eastAsia="Times New Roman" w:hAnsi="Times New Roman" w:cs="Times New Roman"/>
-                <w:sz w:val="24"/>
-                <w:szCs w:val="24"/>
-                <w:lang w:val="en-CA" w:eastAsia="es-CO"/>
-              </w:rPr>
-            </w:pPr>
-            <w:r>
-              <w:rPr>
-                <w:rFonts w:ascii="Times New Roman" w:eastAsia="Times New Roman" w:hAnsi="Times New Roman" w:cs="Times New Roman"/>
-                <w:sz w:val="24"/>
-                <w:szCs w:val="24"/>
-                <w:lang w:val="en-CA" w:eastAsia="es-CO"/>
-              </w:rPr>
-              <w:t xml:space="preserve">Height = </w:t>
-            </w:r>
-            <w:r>
-              <w:rPr>
-                <w:rFonts w:ascii="Times New Roman" w:eastAsia="Times New Roman" w:hAnsi="Times New Roman" w:cs="Times New Roman"/>
-                <w:sz w:val="24"/>
-                <w:szCs w:val="24"/>
-                <w:lang w:val="en-CA" w:eastAsia="es-CO"/>
-              </w:rPr>
-              <w:t>1</w:t>
-            </w:r>
-          </w:p>
-          <w:p>
-            <w:pPr>
-              <w:spacing w:after="0" w:line="240" w:lineRule="auto"/>
-              <w:rPr>
-                <w:rFonts w:ascii="Times New Roman" w:eastAsia="Times New Roman" w:hAnsi="Times New Roman" w:cs="Times New Roman"/>
-                <w:sz w:val="24"/>
-                <w:szCs w:val="24"/>
-                <w:lang w:val="en-CA" w:eastAsia="es-CO"/>
-              </w:rPr>
-            </w:pPr>
-            <w:r>
-              <w:rPr>
-                <w:rFonts w:ascii="Times New Roman" w:eastAsia="Times New Roman" w:hAnsi="Times New Roman" w:cs="Times New Roman"/>
-                <w:sz w:val="24"/>
-                <w:szCs w:val="24"/>
-                <w:lang w:val="en-CA" w:eastAsia="es-CO"/>
-              </w:rPr>
-              <w:t xml:space="preserve">Width = </w:t>
-            </w:r>
-            <w:r>
-              <w:rPr>
-                <w:rFonts w:ascii="Times New Roman" w:eastAsia="Times New Roman" w:hAnsi="Times New Roman" w:cs="Times New Roman"/>
-                <w:sz w:val="24"/>
-                <w:szCs w:val="24"/>
-                <w:lang w:val="en-CA" w:eastAsia="es-CO"/>
-              </w:rPr>
-              <w:t>1</w:t>
+              <w:t xml:space="preserve"> =1000</w:t>
+            </w:r>
+          </w:p>
+          <w:p>
+            <w:pPr>
+              <w:spacing w:after="0" w:line="240" w:lineRule="auto"/>
+              <w:rPr>
+                <w:rFonts w:ascii="Times New Roman" w:eastAsia="Times New Roman" w:hAnsi="Times New Roman" w:cs="Times New Roman"/>
+                <w:sz w:val="24"/>
+                <w:szCs w:val="24"/>
+                <w:lang w:val="en-CA" w:eastAsia="es-CO"/>
+              </w:rPr>
+            </w:pPr>
+            <w:r>
+              <w:rPr>
+                <w:rFonts w:ascii="Times New Roman" w:eastAsia="Times New Roman" w:hAnsi="Times New Roman" w:cs="Times New Roman"/>
+                <w:sz w:val="24"/>
+                <w:szCs w:val="24"/>
+                <w:lang w:val="en-CA" w:eastAsia="es-CO"/>
+              </w:rPr>
+              <w:t>Height = 1</w:t>
+            </w:r>
+          </w:p>
+          <w:p>
+            <w:pPr>
+              <w:spacing w:after="0" w:line="240" w:lineRule="auto"/>
+              <w:rPr>
+                <w:rFonts w:ascii="Times New Roman" w:eastAsia="Times New Roman" w:hAnsi="Times New Roman" w:cs="Times New Roman"/>
+                <w:sz w:val="24"/>
+                <w:szCs w:val="24"/>
+                <w:lang w:val="en-CA" w:eastAsia="es-CO"/>
+              </w:rPr>
+            </w:pPr>
+            <w:r>
+              <w:rPr>
+                <w:rFonts w:ascii="Times New Roman" w:eastAsia="Times New Roman" w:hAnsi="Times New Roman" w:cs="Times New Roman"/>
+                <w:sz w:val="24"/>
+                <w:szCs w:val="24"/>
+                <w:lang w:val="en-CA" w:eastAsia="es-CO"/>
+              </w:rPr>
+              <w:t>Width = 1</w:t>
             </w:r>
           </w:p>
           <w:p>
@@ -17806,16 +18010,7 @@
                 <w:szCs w:val="24"/>
                 <w:lang w:val="en-CA" w:eastAsia="es-CO"/>
               </w:rPr>
-              <w:t xml:space="preserve"> = </w:t>
-            </w:r>
-            <w:r>
-              <w:rPr>
-                <w:rFonts w:ascii="Times New Roman" w:eastAsia="Times New Roman" w:hAnsi="Times New Roman" w:cs="Times New Roman"/>
-                <w:sz w:val="24"/>
-                <w:szCs w:val="24"/>
-                <w:lang w:val="en-CA" w:eastAsia="es-CO"/>
-              </w:rPr>
-              <w:t>4</w:t>
+              <w:t xml:space="preserve"> = 4</w:t>
             </w:r>
           </w:p>
           <w:p>
@@ -17846,25 +18041,7 @@
                 <w:szCs w:val="24"/>
                 <w:lang w:val="en-CA" w:eastAsia="es-CO"/>
               </w:rPr>
-              <w:t xml:space="preserve"> </w:t>
-            </w:r>
-            <w:r>
-              <w:rPr>
-                <w:rFonts w:ascii="Times New Roman" w:eastAsia="Times New Roman" w:hAnsi="Times New Roman" w:cs="Times New Roman"/>
-                <w:sz w:val="24"/>
-                <w:szCs w:val="24"/>
-                <w:lang w:val="en-CA" w:eastAsia="es-CO"/>
-              </w:rPr>
-              <w:t xml:space="preserve">= </w:t>
-            </w:r>
-            <w:r>
-              <w:rPr>
-                <w:rFonts w:ascii="Times New Roman" w:eastAsia="Times New Roman" w:hAnsi="Times New Roman" w:cs="Times New Roman"/>
-                <w:sz w:val="24"/>
-                <w:szCs w:val="24"/>
-                <w:lang w:val="en-CA" w:eastAsia="es-CO"/>
-              </w:rPr>
-              <w:t>3</w:t>
+              <w:t xml:space="preserve"> = 3</w:t>
             </w:r>
           </w:p>
         </w:tc>
@@ -17912,7 +18089,7 @@
       <w:tr>
         <w:tc>
           <w:tcPr>
-            <w:tcW w:w="989" w:type="dxa"/>
+            <w:tcW w:w="1145" w:type="dxa"/>
             <w:tcBorders>
               <w:top w:val="single" w:sz="8" w:space="0" w:color="000000"/>
               <w:left w:val="single" w:sz="8" w:space="0" w:color="000000"/>
@@ -18058,7 +18235,7 @@
         </w:tc>
         <w:tc>
           <w:tcPr>
-            <w:tcW w:w="2603" w:type="dxa"/>
+            <w:tcW w:w="2934" w:type="dxa"/>
             <w:tcBorders>
               <w:top w:val="single" w:sz="8" w:space="0" w:color="000000"/>
               <w:left w:val="single" w:sz="8" w:space="0" w:color="000000"/>
@@ -18636,7 +18813,7 @@
       <w:tr>
         <w:tc>
           <w:tcPr>
-            <w:tcW w:w="989" w:type="dxa"/>
+            <w:tcW w:w="1145" w:type="dxa"/>
             <w:tcBorders>
               <w:top w:val="single" w:sz="8" w:space="0" w:color="000000"/>
               <w:left w:val="single" w:sz="8" w:space="0" w:color="000000"/>
@@ -18760,7 +18937,7 @@
         </w:tc>
         <w:tc>
           <w:tcPr>
-            <w:tcW w:w="2603" w:type="dxa"/>
+            <w:tcW w:w="2934" w:type="dxa"/>
             <w:tcBorders>
               <w:top w:val="single" w:sz="8" w:space="0" w:color="000000"/>
               <w:left w:val="single" w:sz="8" w:space="0" w:color="000000"/>
@@ -18877,6 +19054,2774 @@
                 <w:lang w:val="es-CO" w:eastAsia="es-CO"/>
               </w:rPr>
               <w:t xml:space="preserve"> correctos.</w:t>
+            </w:r>
+          </w:p>
+        </w:tc>
+      </w:tr>
+      <w:tr>
+        <w:tc>
+          <w:tcPr>
+            <w:tcW w:w="1145" w:type="dxa"/>
+            <w:tcBorders>
+              <w:top w:val="single" w:sz="8" w:space="0" w:color="000000"/>
+              <w:left w:val="single" w:sz="8" w:space="0" w:color="000000"/>
+              <w:bottom w:val="single" w:sz="8" w:space="0" w:color="000000"/>
+              <w:right w:val="single" w:sz="8" w:space="0" w:color="000000"/>
+            </w:tcBorders>
+            <w:tcMar>
+              <w:top w:w="100" w:type="dxa"/>
+              <w:left w:w="100" w:type="dxa"/>
+              <w:bottom w:w="100" w:type="dxa"/>
+              <w:right w:w="100" w:type="dxa"/>
+            </w:tcMar>
+            <w:vAlign w:val="center"/>
+          </w:tcPr>
+          <w:p>
+            <w:pPr>
+              <w:spacing w:after="0" w:line="240" w:lineRule="auto"/>
+              <w:rPr>
+                <w:rFonts w:ascii="Arial" w:eastAsia="Times New Roman" w:hAnsi="Arial" w:cs="Arial"/>
+                <w:b/>
+                <w:bCs/>
+                <w:color w:val="000000"/>
+                <w:sz w:val="20"/>
+                <w:szCs w:val="20"/>
+                <w:lang w:val="es-CO" w:eastAsia="es-CO"/>
+              </w:rPr>
+            </w:pPr>
+            <w:r>
+              <w:rPr>
+                <w:rFonts w:ascii="Arial" w:eastAsia="Times New Roman" w:hAnsi="Arial" w:cs="Arial"/>
+                <w:b/>
+                <w:bCs/>
+                <w:color w:val="000000"/>
+                <w:sz w:val="20"/>
+                <w:szCs w:val="20"/>
+                <w:lang w:val="es-CO" w:eastAsia="es-CO"/>
+              </w:rPr>
+              <w:lastRenderedPageBreak/>
+              <w:t>Clase</w:t>
+            </w:r>
+          </w:p>
+        </w:tc>
+        <w:tc>
+          <w:tcPr>
+            <w:tcW w:w="0" w:type="auto"/>
+            <w:tcBorders>
+              <w:top w:val="single" w:sz="8" w:space="0" w:color="000000"/>
+              <w:left w:val="single" w:sz="8" w:space="0" w:color="000000"/>
+              <w:bottom w:val="single" w:sz="8" w:space="0" w:color="000000"/>
+              <w:right w:val="single" w:sz="8" w:space="0" w:color="000000"/>
+            </w:tcBorders>
+            <w:tcMar>
+              <w:top w:w="100" w:type="dxa"/>
+              <w:left w:w="100" w:type="dxa"/>
+              <w:bottom w:w="100" w:type="dxa"/>
+              <w:right w:w="100" w:type="dxa"/>
+            </w:tcMar>
+            <w:vAlign w:val="center"/>
+          </w:tcPr>
+          <w:p>
+            <w:pPr>
+              <w:spacing w:after="0" w:line="240" w:lineRule="auto"/>
+              <w:rPr>
+                <w:rFonts w:ascii="Arial" w:eastAsia="Times New Roman" w:hAnsi="Arial" w:cs="Arial"/>
+                <w:b/>
+                <w:bCs/>
+                <w:color w:val="000000"/>
+                <w:sz w:val="20"/>
+                <w:szCs w:val="20"/>
+                <w:lang w:val="es-CO" w:eastAsia="es-CO"/>
+              </w:rPr>
+            </w:pPr>
+            <w:r>
+              <w:rPr>
+                <w:rFonts w:ascii="Arial" w:eastAsia="Times New Roman" w:hAnsi="Arial" w:cs="Arial"/>
+                <w:b/>
+                <w:bCs/>
+                <w:color w:val="000000"/>
+                <w:sz w:val="20"/>
+                <w:szCs w:val="20"/>
+                <w:lang w:val="es-CO" w:eastAsia="es-CO"/>
+              </w:rPr>
+              <w:t>Método</w:t>
+            </w:r>
+          </w:p>
+        </w:tc>
+        <w:tc>
+          <w:tcPr>
+            <w:tcW w:w="0" w:type="auto"/>
+            <w:tcBorders>
+              <w:top w:val="single" w:sz="8" w:space="0" w:color="000000"/>
+              <w:left w:val="single" w:sz="8" w:space="0" w:color="000000"/>
+              <w:bottom w:val="single" w:sz="8" w:space="0" w:color="000000"/>
+              <w:right w:val="single" w:sz="8" w:space="0" w:color="000000"/>
+            </w:tcBorders>
+            <w:tcMar>
+              <w:top w:w="100" w:type="dxa"/>
+              <w:left w:w="100" w:type="dxa"/>
+              <w:bottom w:w="100" w:type="dxa"/>
+              <w:right w:w="100" w:type="dxa"/>
+            </w:tcMar>
+            <w:vAlign w:val="center"/>
+          </w:tcPr>
+          <w:p>
+            <w:pPr>
+              <w:spacing w:after="0" w:line="240" w:lineRule="auto"/>
+              <w:rPr>
+                <w:rFonts w:ascii="Arial" w:eastAsia="Times New Roman" w:hAnsi="Arial" w:cs="Arial"/>
+                <w:b/>
+                <w:bCs/>
+                <w:color w:val="000000"/>
+                <w:sz w:val="20"/>
+                <w:szCs w:val="20"/>
+                <w:lang w:val="es-CO" w:eastAsia="es-CO"/>
+              </w:rPr>
+            </w:pPr>
+            <w:r>
+              <w:rPr>
+                <w:rFonts w:ascii="Arial" w:eastAsia="Times New Roman" w:hAnsi="Arial" w:cs="Arial"/>
+                <w:b/>
+                <w:bCs/>
+                <w:color w:val="000000"/>
+                <w:sz w:val="20"/>
+                <w:szCs w:val="20"/>
+                <w:lang w:val="es-CO" w:eastAsia="es-CO"/>
+              </w:rPr>
+              <w:t>Escenario</w:t>
+            </w:r>
+          </w:p>
+        </w:tc>
+        <w:tc>
+          <w:tcPr>
+            <w:tcW w:w="2934" w:type="dxa"/>
+            <w:tcBorders>
+              <w:top w:val="single" w:sz="8" w:space="0" w:color="000000"/>
+              <w:left w:val="single" w:sz="8" w:space="0" w:color="000000"/>
+              <w:bottom w:val="single" w:sz="8" w:space="0" w:color="000000"/>
+              <w:right w:val="single" w:sz="8" w:space="0" w:color="000000"/>
+            </w:tcBorders>
+            <w:tcMar>
+              <w:top w:w="100" w:type="dxa"/>
+              <w:left w:w="100" w:type="dxa"/>
+              <w:bottom w:w="100" w:type="dxa"/>
+              <w:right w:w="100" w:type="dxa"/>
+            </w:tcMar>
+            <w:vAlign w:val="center"/>
+          </w:tcPr>
+          <w:p>
+            <w:pPr>
+              <w:spacing w:after="0" w:line="240" w:lineRule="auto"/>
+              <w:rPr>
+                <w:rFonts w:ascii="Times New Roman" w:eastAsia="Times New Roman" w:hAnsi="Times New Roman" w:cs="Times New Roman"/>
+                <w:b/>
+                <w:bCs/>
+                <w:sz w:val="24"/>
+                <w:szCs w:val="24"/>
+                <w:lang w:val="es-CO" w:eastAsia="es-CO"/>
+              </w:rPr>
+            </w:pPr>
+            <w:r>
+              <w:rPr>
+                <w:rFonts w:ascii="Times New Roman" w:eastAsia="Times New Roman" w:hAnsi="Times New Roman" w:cs="Times New Roman"/>
+                <w:b/>
+                <w:bCs/>
+                <w:sz w:val="24"/>
+                <w:szCs w:val="24"/>
+                <w:lang w:val="es-CO" w:eastAsia="es-CO"/>
+              </w:rPr>
+              <w:t>Valores de entrada</w:t>
+            </w:r>
+          </w:p>
+        </w:tc>
+        <w:tc>
+          <w:tcPr>
+            <w:tcW w:w="1667" w:type="dxa"/>
+            <w:tcBorders>
+              <w:top w:val="single" w:sz="8" w:space="0" w:color="000000"/>
+              <w:left w:val="single" w:sz="8" w:space="0" w:color="000000"/>
+              <w:bottom w:val="single" w:sz="8" w:space="0" w:color="000000"/>
+              <w:right w:val="single" w:sz="8" w:space="0" w:color="000000"/>
+            </w:tcBorders>
+            <w:tcMar>
+              <w:top w:w="100" w:type="dxa"/>
+              <w:left w:w="100" w:type="dxa"/>
+              <w:bottom w:w="100" w:type="dxa"/>
+              <w:right w:w="100" w:type="dxa"/>
+            </w:tcMar>
+            <w:vAlign w:val="center"/>
+          </w:tcPr>
+          <w:p>
+            <w:pPr>
+              <w:spacing w:after="0" w:line="240" w:lineRule="auto"/>
+              <w:rPr>
+                <w:rFonts w:ascii="Arial" w:eastAsia="Times New Roman" w:hAnsi="Arial" w:cs="Arial"/>
+                <w:b/>
+                <w:bCs/>
+                <w:color w:val="000000"/>
+                <w:sz w:val="20"/>
+                <w:szCs w:val="20"/>
+                <w:lang w:val="es-CO" w:eastAsia="es-CO"/>
+              </w:rPr>
+            </w:pPr>
+            <w:r>
+              <w:rPr>
+                <w:rFonts w:ascii="Arial" w:eastAsia="Times New Roman" w:hAnsi="Arial" w:cs="Arial"/>
+                <w:b/>
+                <w:bCs/>
+                <w:color w:val="000000"/>
+                <w:sz w:val="20"/>
+                <w:szCs w:val="20"/>
+                <w:lang w:val="es-CO" w:eastAsia="es-CO"/>
+              </w:rPr>
+              <w:t>Resultado</w:t>
+            </w:r>
+          </w:p>
+        </w:tc>
+      </w:tr>
+      <w:tr>
+        <w:tc>
+          <w:tcPr>
+            <w:tcW w:w="1145" w:type="dxa"/>
+            <w:tcBorders>
+              <w:top w:val="single" w:sz="8" w:space="0" w:color="000000"/>
+              <w:left w:val="single" w:sz="8" w:space="0" w:color="000000"/>
+              <w:bottom w:val="single" w:sz="8" w:space="0" w:color="000000"/>
+              <w:right w:val="single" w:sz="8" w:space="0" w:color="000000"/>
+            </w:tcBorders>
+            <w:tcMar>
+              <w:top w:w="100" w:type="dxa"/>
+              <w:left w:w="100" w:type="dxa"/>
+              <w:bottom w:w="100" w:type="dxa"/>
+              <w:right w:w="100" w:type="dxa"/>
+            </w:tcMar>
+            <w:vAlign w:val="center"/>
+          </w:tcPr>
+          <w:p>
+            <w:pPr>
+              <w:spacing w:after="0" w:line="240" w:lineRule="auto"/>
+              <w:rPr>
+                <w:rFonts w:ascii="Arial" w:eastAsia="Times New Roman" w:hAnsi="Arial" w:cs="Arial"/>
+                <w:color w:val="000000"/>
+                <w:sz w:val="20"/>
+                <w:szCs w:val="20"/>
+                <w:lang w:val="es-CO" w:eastAsia="es-CO"/>
+              </w:rPr>
+            </w:pPr>
+            <w:proofErr w:type="spellStart"/>
+            <w:r>
+              <w:rPr>
+                <w:rFonts w:ascii="Arial" w:eastAsia="Times New Roman" w:hAnsi="Arial" w:cs="Arial"/>
+                <w:color w:val="000000"/>
+                <w:sz w:val="20"/>
+                <w:szCs w:val="20"/>
+                <w:lang w:val="es-CO" w:eastAsia="es-CO"/>
+              </w:rPr>
+              <w:t>SkyMarket</w:t>
+            </w:r>
+            <w:proofErr w:type="spellEnd"/>
+          </w:p>
+        </w:tc>
+        <w:tc>
+          <w:tcPr>
+            <w:tcW w:w="0" w:type="auto"/>
+            <w:tcBorders>
+              <w:top w:val="single" w:sz="8" w:space="0" w:color="000000"/>
+              <w:left w:val="single" w:sz="8" w:space="0" w:color="000000"/>
+              <w:bottom w:val="single" w:sz="8" w:space="0" w:color="000000"/>
+              <w:right w:val="single" w:sz="8" w:space="0" w:color="000000"/>
+            </w:tcBorders>
+            <w:tcMar>
+              <w:top w:w="100" w:type="dxa"/>
+              <w:left w:w="100" w:type="dxa"/>
+              <w:bottom w:w="100" w:type="dxa"/>
+              <w:right w:w="100" w:type="dxa"/>
+            </w:tcMar>
+            <w:vAlign w:val="center"/>
+          </w:tcPr>
+          <w:p>
+            <w:pPr>
+              <w:spacing w:after="0" w:line="240" w:lineRule="auto"/>
+              <w:rPr>
+                <w:rFonts w:ascii="Arial" w:eastAsia="Times New Roman" w:hAnsi="Arial" w:cs="Arial"/>
+                <w:color w:val="000000"/>
+                <w:sz w:val="20"/>
+                <w:szCs w:val="20"/>
+                <w:lang w:val="es-CO" w:eastAsia="es-CO"/>
+              </w:rPr>
+            </w:pPr>
+            <w:proofErr w:type="spellStart"/>
+            <w:r>
+              <w:rPr>
+                <w:rFonts w:ascii="Arial" w:eastAsia="Times New Roman" w:hAnsi="Arial" w:cs="Arial"/>
+                <w:color w:val="000000"/>
+                <w:sz w:val="20"/>
+                <w:szCs w:val="20"/>
+                <w:lang w:val="es-CO" w:eastAsia="es-CO"/>
+              </w:rPr>
+              <w:t>newUser</w:t>
+            </w:r>
+            <w:proofErr w:type="spellEnd"/>
+          </w:p>
+        </w:tc>
+        <w:tc>
+          <w:tcPr>
+            <w:tcW w:w="0" w:type="auto"/>
+            <w:tcBorders>
+              <w:top w:val="single" w:sz="8" w:space="0" w:color="000000"/>
+              <w:left w:val="single" w:sz="8" w:space="0" w:color="000000"/>
+              <w:bottom w:val="single" w:sz="8" w:space="0" w:color="000000"/>
+              <w:right w:val="single" w:sz="8" w:space="0" w:color="000000"/>
+            </w:tcBorders>
+            <w:tcMar>
+              <w:top w:w="100" w:type="dxa"/>
+              <w:left w:w="100" w:type="dxa"/>
+              <w:bottom w:w="100" w:type="dxa"/>
+              <w:right w:w="100" w:type="dxa"/>
+            </w:tcMar>
+            <w:vAlign w:val="center"/>
+          </w:tcPr>
+          <w:p>
+            <w:pPr>
+              <w:spacing w:after="0" w:line="240" w:lineRule="auto"/>
+              <w:rPr>
+                <w:rFonts w:ascii="Arial" w:eastAsia="Times New Roman" w:hAnsi="Arial" w:cs="Arial"/>
+                <w:color w:val="000000"/>
+                <w:sz w:val="20"/>
+                <w:szCs w:val="20"/>
+                <w:lang w:val="es-CO" w:eastAsia="es-CO"/>
+              </w:rPr>
+            </w:pPr>
+            <w:r>
+              <w:rPr>
+                <w:rFonts w:ascii="Arial" w:eastAsia="Times New Roman" w:hAnsi="Arial" w:cs="Arial"/>
+                <w:color w:val="000000"/>
+                <w:sz w:val="20"/>
+                <w:szCs w:val="20"/>
+                <w:lang w:val="es-CO" w:eastAsia="es-CO"/>
+              </w:rPr>
+              <w:t>setupStage1</w:t>
+            </w:r>
+          </w:p>
+        </w:tc>
+        <w:tc>
+          <w:tcPr>
+            <w:tcW w:w="2934" w:type="dxa"/>
+            <w:tcBorders>
+              <w:top w:val="single" w:sz="8" w:space="0" w:color="000000"/>
+              <w:left w:val="single" w:sz="8" w:space="0" w:color="000000"/>
+              <w:bottom w:val="single" w:sz="8" w:space="0" w:color="000000"/>
+              <w:right w:val="single" w:sz="8" w:space="0" w:color="000000"/>
+            </w:tcBorders>
+            <w:tcMar>
+              <w:top w:w="100" w:type="dxa"/>
+              <w:left w:w="100" w:type="dxa"/>
+              <w:bottom w:w="100" w:type="dxa"/>
+              <w:right w:w="100" w:type="dxa"/>
+            </w:tcMar>
+            <w:vAlign w:val="center"/>
+          </w:tcPr>
+          <w:p>
+            <w:pPr>
+              <w:spacing w:after="0" w:line="240" w:lineRule="auto"/>
+              <w:rPr>
+                <w:rFonts w:ascii="Times New Roman" w:eastAsia="Times New Roman" w:hAnsi="Times New Roman" w:cs="Times New Roman"/>
+                <w:sz w:val="24"/>
+                <w:szCs w:val="24"/>
+                <w:lang w:val="es-CO" w:eastAsia="es-CO"/>
+              </w:rPr>
+            </w:pPr>
+            <w:proofErr w:type="spellStart"/>
+            <w:r>
+              <w:rPr>
+                <w:rFonts w:ascii="Times New Roman" w:eastAsia="Times New Roman" w:hAnsi="Times New Roman" w:cs="Times New Roman"/>
+                <w:sz w:val="24"/>
+                <w:szCs w:val="24"/>
+                <w:lang w:val="es-CO" w:eastAsia="es-CO"/>
+              </w:rPr>
+              <w:t>Name</w:t>
+            </w:r>
+            <w:proofErr w:type="spellEnd"/>
+            <w:r>
+              <w:rPr>
+                <w:rFonts w:ascii="Times New Roman" w:eastAsia="Times New Roman" w:hAnsi="Times New Roman" w:cs="Times New Roman"/>
+                <w:sz w:val="24"/>
+                <w:szCs w:val="24"/>
+                <w:lang w:val="es-CO" w:eastAsia="es-CO"/>
+              </w:rPr>
+              <w:t>: “Giovanni”</w:t>
+            </w:r>
+          </w:p>
+          <w:p>
+            <w:pPr>
+              <w:spacing w:after="0" w:line="240" w:lineRule="auto"/>
+              <w:rPr>
+                <w:rFonts w:ascii="Times New Roman" w:eastAsia="Times New Roman" w:hAnsi="Times New Roman" w:cs="Times New Roman"/>
+                <w:sz w:val="24"/>
+                <w:szCs w:val="24"/>
+                <w:lang w:val="es-CO" w:eastAsia="es-CO"/>
+              </w:rPr>
+            </w:pPr>
+            <w:proofErr w:type="spellStart"/>
+            <w:r>
+              <w:rPr>
+                <w:rFonts w:ascii="Times New Roman" w:eastAsia="Times New Roman" w:hAnsi="Times New Roman" w:cs="Times New Roman"/>
+                <w:sz w:val="24"/>
+                <w:szCs w:val="24"/>
+                <w:lang w:val="es-CO" w:eastAsia="es-CO"/>
+              </w:rPr>
+              <w:t>Lastname</w:t>
+            </w:r>
+            <w:proofErr w:type="spellEnd"/>
+            <w:r>
+              <w:rPr>
+                <w:rFonts w:ascii="Times New Roman" w:eastAsia="Times New Roman" w:hAnsi="Times New Roman" w:cs="Times New Roman"/>
+                <w:sz w:val="24"/>
+                <w:szCs w:val="24"/>
+                <w:lang w:val="es-CO" w:eastAsia="es-CO"/>
+              </w:rPr>
+              <w:t>: “Mosquera”</w:t>
+            </w:r>
+          </w:p>
+          <w:p>
+            <w:pPr>
+              <w:spacing w:after="0" w:line="240" w:lineRule="auto"/>
+              <w:rPr>
+                <w:rFonts w:ascii="Times New Roman" w:eastAsia="Times New Roman" w:hAnsi="Times New Roman" w:cs="Times New Roman"/>
+                <w:sz w:val="24"/>
+                <w:szCs w:val="24"/>
+                <w:lang w:val="es-CO" w:eastAsia="es-CO"/>
+              </w:rPr>
+            </w:pPr>
+            <w:proofErr w:type="spellStart"/>
+            <w:r>
+              <w:rPr>
+                <w:rFonts w:ascii="Times New Roman" w:eastAsia="Times New Roman" w:hAnsi="Times New Roman" w:cs="Times New Roman"/>
+                <w:sz w:val="24"/>
+                <w:szCs w:val="24"/>
+                <w:lang w:val="es-CO" w:eastAsia="es-CO"/>
+              </w:rPr>
+              <w:t>Identification</w:t>
+            </w:r>
+            <w:proofErr w:type="spellEnd"/>
+            <w:r>
+              <w:rPr>
+                <w:rFonts w:ascii="Times New Roman" w:eastAsia="Times New Roman" w:hAnsi="Times New Roman" w:cs="Times New Roman"/>
+                <w:sz w:val="24"/>
+                <w:szCs w:val="24"/>
+                <w:lang w:val="es-CO" w:eastAsia="es-CO"/>
+              </w:rPr>
+              <w:t>: “1006055396”</w:t>
+            </w:r>
+          </w:p>
+          <w:p>
+            <w:pPr>
+              <w:spacing w:after="0" w:line="240" w:lineRule="auto"/>
+              <w:rPr>
+                <w:rFonts w:ascii="Times New Roman" w:eastAsia="Times New Roman" w:hAnsi="Times New Roman" w:cs="Times New Roman"/>
+                <w:sz w:val="24"/>
+                <w:szCs w:val="24"/>
+                <w:lang w:val="es-CO" w:eastAsia="es-CO"/>
+              </w:rPr>
+            </w:pPr>
+            <w:r>
+              <w:rPr>
+                <w:rFonts w:ascii="Times New Roman" w:eastAsia="Times New Roman" w:hAnsi="Times New Roman" w:cs="Times New Roman"/>
+                <w:sz w:val="24"/>
+                <w:szCs w:val="24"/>
+                <w:lang w:val="es-CO" w:eastAsia="es-CO"/>
+              </w:rPr>
+              <w:t xml:space="preserve">Email: </w:t>
+            </w:r>
+            <w:hyperlink r:id="rId5" w:history="1">
+              <w:r>
+                <w:rPr>
+                  <w:rStyle w:val="Hipervnculo"/>
+                  <w:rFonts w:ascii="Times New Roman" w:eastAsia="Times New Roman" w:hAnsi="Times New Roman" w:cs="Times New Roman"/>
+                  <w:sz w:val="24"/>
+                  <w:szCs w:val="24"/>
+                  <w:lang w:val="es-CO" w:eastAsia="es-CO"/>
+                </w:rPr>
+                <w:t>Giovanni2414g@gmail.com</w:t>
+              </w:r>
+            </w:hyperlink>
+          </w:p>
+          <w:p>
+            <w:pPr>
+              <w:spacing w:after="0" w:line="240" w:lineRule="auto"/>
+              <w:rPr>
+                <w:rFonts w:ascii="Times New Roman" w:eastAsia="Times New Roman" w:hAnsi="Times New Roman" w:cs="Times New Roman"/>
+                <w:sz w:val="24"/>
+                <w:szCs w:val="24"/>
+                <w:lang w:val="es-CO" w:eastAsia="es-CO"/>
+              </w:rPr>
+            </w:pPr>
+            <w:proofErr w:type="spellStart"/>
+            <w:r>
+              <w:rPr>
+                <w:rFonts w:ascii="Times New Roman" w:eastAsia="Times New Roman" w:hAnsi="Times New Roman" w:cs="Times New Roman"/>
+                <w:sz w:val="24"/>
+                <w:szCs w:val="24"/>
+                <w:lang w:val="es-CO" w:eastAsia="es-CO"/>
+              </w:rPr>
+              <w:t>Password</w:t>
+            </w:r>
+            <w:proofErr w:type="spellEnd"/>
+            <w:r>
+              <w:rPr>
+                <w:rFonts w:ascii="Times New Roman" w:eastAsia="Times New Roman" w:hAnsi="Times New Roman" w:cs="Times New Roman"/>
+                <w:sz w:val="24"/>
+                <w:szCs w:val="24"/>
+                <w:lang w:val="es-CO" w:eastAsia="es-CO"/>
+              </w:rPr>
+              <w:t>: “1234”</w:t>
+            </w:r>
+          </w:p>
+          <w:p>
+            <w:pPr>
+              <w:spacing w:after="0" w:line="240" w:lineRule="auto"/>
+              <w:rPr>
+                <w:rFonts w:ascii="Times New Roman" w:eastAsia="Times New Roman" w:hAnsi="Times New Roman" w:cs="Times New Roman"/>
+                <w:sz w:val="24"/>
+                <w:szCs w:val="24"/>
+                <w:lang w:val="es-CO" w:eastAsia="es-CO"/>
+              </w:rPr>
+            </w:pPr>
+            <w:proofErr w:type="spellStart"/>
+            <w:r>
+              <w:rPr>
+                <w:rFonts w:ascii="Times New Roman" w:eastAsia="Times New Roman" w:hAnsi="Times New Roman" w:cs="Times New Roman"/>
+                <w:sz w:val="24"/>
+                <w:szCs w:val="24"/>
+                <w:lang w:val="es-CO" w:eastAsia="es-CO"/>
+              </w:rPr>
+              <w:t>Username</w:t>
+            </w:r>
+            <w:proofErr w:type="spellEnd"/>
+            <w:r>
+              <w:rPr>
+                <w:rFonts w:ascii="Times New Roman" w:eastAsia="Times New Roman" w:hAnsi="Times New Roman" w:cs="Times New Roman"/>
+                <w:sz w:val="24"/>
+                <w:szCs w:val="24"/>
+                <w:lang w:val="es-CO" w:eastAsia="es-CO"/>
+              </w:rPr>
+              <w:t>: “</w:t>
+            </w:r>
+            <w:proofErr w:type="spellStart"/>
+            <w:r>
+              <w:rPr>
+                <w:rFonts w:ascii="Times New Roman" w:eastAsia="Times New Roman" w:hAnsi="Times New Roman" w:cs="Times New Roman"/>
+                <w:sz w:val="24"/>
+                <w:szCs w:val="24"/>
+                <w:lang w:val="es-CO" w:eastAsia="es-CO"/>
+              </w:rPr>
+              <w:t>xGiovanni</w:t>
+            </w:r>
+            <w:proofErr w:type="spellEnd"/>
+            <w:r>
+              <w:rPr>
+                <w:rFonts w:ascii="Times New Roman" w:eastAsia="Times New Roman" w:hAnsi="Times New Roman" w:cs="Times New Roman"/>
+                <w:sz w:val="24"/>
+                <w:szCs w:val="24"/>
+                <w:lang w:val="es-CO" w:eastAsia="es-CO"/>
+              </w:rPr>
+              <w:t>”</w:t>
+            </w:r>
+          </w:p>
+          <w:p>
+            <w:pPr>
+              <w:spacing w:after="0" w:line="240" w:lineRule="auto"/>
+              <w:rPr>
+                <w:rFonts w:ascii="Times New Roman" w:eastAsia="Times New Roman" w:hAnsi="Times New Roman" w:cs="Times New Roman"/>
+                <w:sz w:val="24"/>
+                <w:szCs w:val="24"/>
+                <w:lang w:val="es-CO" w:eastAsia="es-CO"/>
+              </w:rPr>
+            </w:pPr>
+            <w:proofErr w:type="spellStart"/>
+            <w:r>
+              <w:rPr>
+                <w:rFonts w:ascii="Times New Roman" w:eastAsia="Times New Roman" w:hAnsi="Times New Roman" w:cs="Times New Roman"/>
+                <w:sz w:val="24"/>
+                <w:szCs w:val="24"/>
+                <w:lang w:val="es-CO" w:eastAsia="es-CO"/>
+              </w:rPr>
+              <w:t>Image</w:t>
+            </w:r>
+            <w:proofErr w:type="spellEnd"/>
+            <w:r>
+              <w:rPr>
+                <w:rFonts w:ascii="Times New Roman" w:eastAsia="Times New Roman" w:hAnsi="Times New Roman" w:cs="Times New Roman"/>
+                <w:sz w:val="24"/>
+                <w:szCs w:val="24"/>
+                <w:lang w:val="es-CO" w:eastAsia="es-CO"/>
+              </w:rPr>
+              <w:t>: “</w:t>
+            </w:r>
+            <w:proofErr w:type="spellStart"/>
+            <w:r>
+              <w:rPr>
+                <w:rFonts w:ascii="Times New Roman" w:eastAsia="Times New Roman" w:hAnsi="Times New Roman" w:cs="Times New Roman"/>
+                <w:sz w:val="24"/>
+                <w:szCs w:val="24"/>
+                <w:lang w:val="es-CO" w:eastAsia="es-CO"/>
+              </w:rPr>
+              <w:t>images</w:t>
+            </w:r>
+            <w:proofErr w:type="spellEnd"/>
+            <w:r>
+              <w:rPr>
+                <w:rFonts w:ascii="Times New Roman" w:eastAsia="Times New Roman" w:hAnsi="Times New Roman" w:cs="Times New Roman"/>
+                <w:sz w:val="24"/>
+                <w:szCs w:val="24"/>
+                <w:lang w:val="es-CO" w:eastAsia="es-CO"/>
+              </w:rPr>
+              <w:t>/”</w:t>
+            </w:r>
+          </w:p>
+          <w:p>
+            <w:pPr>
+              <w:spacing w:after="0" w:line="240" w:lineRule="auto"/>
+              <w:rPr>
+                <w:rFonts w:ascii="Times New Roman" w:eastAsia="Times New Roman" w:hAnsi="Times New Roman" w:cs="Times New Roman"/>
+                <w:sz w:val="24"/>
+                <w:szCs w:val="24"/>
+                <w:lang w:val="es-CO" w:eastAsia="es-CO"/>
+              </w:rPr>
+            </w:pPr>
+            <w:r>
+              <w:rPr>
+                <w:rFonts w:ascii="Times New Roman" w:eastAsia="Times New Roman" w:hAnsi="Times New Roman" w:cs="Times New Roman"/>
+                <w:sz w:val="24"/>
+                <w:szCs w:val="24"/>
+                <w:lang w:val="es-CO" w:eastAsia="es-CO"/>
+              </w:rPr>
+              <w:t xml:space="preserve">Date: </w:t>
+            </w:r>
+            <w:proofErr w:type="spellStart"/>
+            <w:proofErr w:type="gramStart"/>
+            <w:r>
+              <w:rPr>
+                <w:rFonts w:ascii="Times New Roman" w:eastAsia="Times New Roman" w:hAnsi="Times New Roman" w:cs="Times New Roman"/>
+                <w:sz w:val="24"/>
+                <w:szCs w:val="24"/>
+                <w:lang w:val="es-CO" w:eastAsia="es-CO"/>
+              </w:rPr>
+              <w:t>LocalDate.now</w:t>
+            </w:r>
+            <w:proofErr w:type="spellEnd"/>
+            <w:r>
+              <w:rPr>
+                <w:rFonts w:ascii="Times New Roman" w:eastAsia="Times New Roman" w:hAnsi="Times New Roman" w:cs="Times New Roman"/>
+                <w:sz w:val="24"/>
+                <w:szCs w:val="24"/>
+                <w:lang w:val="es-CO" w:eastAsia="es-CO"/>
+              </w:rPr>
+              <w:t>(</w:t>
+            </w:r>
+            <w:proofErr w:type="gramEnd"/>
+            <w:r>
+              <w:rPr>
+                <w:rFonts w:ascii="Times New Roman" w:eastAsia="Times New Roman" w:hAnsi="Times New Roman" w:cs="Times New Roman"/>
+                <w:sz w:val="24"/>
+                <w:szCs w:val="24"/>
+                <w:lang w:val="es-CO" w:eastAsia="es-CO"/>
+              </w:rPr>
+              <w:t>)</w:t>
+            </w:r>
+          </w:p>
+          <w:p>
+            <w:pPr>
+              <w:spacing w:after="0" w:line="240" w:lineRule="auto"/>
+              <w:rPr>
+                <w:rFonts w:ascii="Times New Roman" w:eastAsia="Times New Roman" w:hAnsi="Times New Roman" w:cs="Times New Roman"/>
+                <w:sz w:val="24"/>
+                <w:szCs w:val="24"/>
+                <w:lang w:val="es-CO" w:eastAsia="es-CO"/>
+              </w:rPr>
+            </w:pPr>
+            <w:proofErr w:type="spellStart"/>
+            <w:r>
+              <w:rPr>
+                <w:rFonts w:ascii="Times New Roman" w:eastAsia="Times New Roman" w:hAnsi="Times New Roman" w:cs="Times New Roman"/>
+                <w:sz w:val="24"/>
+                <w:szCs w:val="24"/>
+                <w:lang w:val="es-CO" w:eastAsia="es-CO"/>
+              </w:rPr>
+              <w:t>UserType</w:t>
+            </w:r>
+            <w:proofErr w:type="spellEnd"/>
+            <w:r>
+              <w:rPr>
+                <w:rFonts w:ascii="Times New Roman" w:eastAsia="Times New Roman" w:hAnsi="Times New Roman" w:cs="Times New Roman"/>
+                <w:sz w:val="24"/>
+                <w:szCs w:val="24"/>
+                <w:lang w:val="es-CO" w:eastAsia="es-CO"/>
+              </w:rPr>
+              <w:t xml:space="preserve"> = 0</w:t>
+            </w:r>
+          </w:p>
+        </w:tc>
+        <w:tc>
+          <w:tcPr>
+            <w:tcW w:w="1667" w:type="dxa"/>
+            <w:tcBorders>
+              <w:top w:val="single" w:sz="8" w:space="0" w:color="000000"/>
+              <w:left w:val="single" w:sz="8" w:space="0" w:color="000000"/>
+              <w:bottom w:val="single" w:sz="8" w:space="0" w:color="000000"/>
+              <w:right w:val="single" w:sz="8" w:space="0" w:color="000000"/>
+            </w:tcBorders>
+            <w:tcMar>
+              <w:top w:w="100" w:type="dxa"/>
+              <w:left w:w="100" w:type="dxa"/>
+              <w:bottom w:w="100" w:type="dxa"/>
+              <w:right w:w="100" w:type="dxa"/>
+            </w:tcMar>
+            <w:vAlign w:val="center"/>
+          </w:tcPr>
+          <w:p>
+            <w:pPr>
+              <w:spacing w:after="0" w:line="240" w:lineRule="auto"/>
+              <w:rPr>
+                <w:rFonts w:ascii="Arial" w:eastAsia="Times New Roman" w:hAnsi="Arial" w:cs="Arial"/>
+                <w:color w:val="000000"/>
+                <w:sz w:val="20"/>
+                <w:szCs w:val="20"/>
+                <w:lang w:val="es-CO" w:eastAsia="es-CO"/>
+              </w:rPr>
+            </w:pPr>
+            <w:r>
+              <w:rPr>
+                <w:rFonts w:ascii="Arial" w:eastAsia="Times New Roman" w:hAnsi="Arial" w:cs="Arial"/>
+                <w:color w:val="000000"/>
+                <w:sz w:val="20"/>
+                <w:szCs w:val="20"/>
+                <w:lang w:val="es-CO" w:eastAsia="es-CO"/>
+              </w:rPr>
+              <w:t xml:space="preserve">Un nuevo usuario ha sido añadido al </w:t>
+            </w:r>
+            <w:proofErr w:type="spellStart"/>
+            <w:r>
+              <w:rPr>
+                <w:rFonts w:ascii="Arial" w:eastAsia="Times New Roman" w:hAnsi="Arial" w:cs="Arial"/>
+                <w:color w:val="000000"/>
+                <w:sz w:val="20"/>
+                <w:szCs w:val="20"/>
+                <w:lang w:val="es-CO" w:eastAsia="es-CO"/>
+              </w:rPr>
+              <w:t>arrayList</w:t>
+            </w:r>
+            <w:proofErr w:type="spellEnd"/>
+            <w:r>
+              <w:rPr>
+                <w:rFonts w:ascii="Arial" w:eastAsia="Times New Roman" w:hAnsi="Arial" w:cs="Arial"/>
+                <w:color w:val="000000"/>
+                <w:sz w:val="20"/>
+                <w:szCs w:val="20"/>
+                <w:lang w:val="es-CO" w:eastAsia="es-CO"/>
+              </w:rPr>
+              <w:t xml:space="preserve"> de usuarios</w:t>
+            </w:r>
+          </w:p>
+        </w:tc>
+      </w:tr>
+      <w:tr>
+        <w:tc>
+          <w:tcPr>
+            <w:tcW w:w="1145" w:type="dxa"/>
+            <w:tcBorders>
+              <w:top w:val="single" w:sz="8" w:space="0" w:color="000000"/>
+              <w:left w:val="single" w:sz="8" w:space="0" w:color="000000"/>
+              <w:bottom w:val="single" w:sz="8" w:space="0" w:color="000000"/>
+              <w:right w:val="single" w:sz="8" w:space="0" w:color="000000"/>
+            </w:tcBorders>
+            <w:tcMar>
+              <w:top w:w="100" w:type="dxa"/>
+              <w:left w:w="100" w:type="dxa"/>
+              <w:bottom w:w="100" w:type="dxa"/>
+              <w:right w:w="100" w:type="dxa"/>
+            </w:tcMar>
+            <w:vAlign w:val="center"/>
+          </w:tcPr>
+          <w:p>
+            <w:pPr>
+              <w:spacing w:after="0" w:line="240" w:lineRule="auto"/>
+              <w:rPr>
+                <w:rFonts w:ascii="Arial" w:eastAsia="Times New Roman" w:hAnsi="Arial" w:cs="Arial"/>
+                <w:color w:val="000000"/>
+                <w:sz w:val="20"/>
+                <w:szCs w:val="20"/>
+                <w:lang w:val="es-CO" w:eastAsia="es-CO"/>
+              </w:rPr>
+            </w:pPr>
+            <w:proofErr w:type="spellStart"/>
+            <w:r>
+              <w:rPr>
+                <w:rFonts w:ascii="Arial" w:eastAsia="Times New Roman" w:hAnsi="Arial" w:cs="Arial"/>
+                <w:color w:val="000000"/>
+                <w:sz w:val="20"/>
+                <w:szCs w:val="20"/>
+                <w:lang w:val="es-CO" w:eastAsia="es-CO"/>
+              </w:rPr>
+              <w:t>SkyMarket</w:t>
+            </w:r>
+            <w:proofErr w:type="spellEnd"/>
+          </w:p>
+        </w:tc>
+        <w:tc>
+          <w:tcPr>
+            <w:tcW w:w="0" w:type="auto"/>
+            <w:tcBorders>
+              <w:top w:val="single" w:sz="8" w:space="0" w:color="000000"/>
+              <w:left w:val="single" w:sz="8" w:space="0" w:color="000000"/>
+              <w:bottom w:val="single" w:sz="8" w:space="0" w:color="000000"/>
+              <w:right w:val="single" w:sz="8" w:space="0" w:color="000000"/>
+            </w:tcBorders>
+            <w:tcMar>
+              <w:top w:w="100" w:type="dxa"/>
+              <w:left w:w="100" w:type="dxa"/>
+              <w:bottom w:w="100" w:type="dxa"/>
+              <w:right w:w="100" w:type="dxa"/>
+            </w:tcMar>
+            <w:vAlign w:val="center"/>
+          </w:tcPr>
+          <w:p>
+            <w:pPr>
+              <w:spacing w:after="0" w:line="240" w:lineRule="auto"/>
+              <w:rPr>
+                <w:rFonts w:ascii="Arial" w:eastAsia="Times New Roman" w:hAnsi="Arial" w:cs="Arial"/>
+                <w:color w:val="000000"/>
+                <w:sz w:val="20"/>
+                <w:szCs w:val="20"/>
+                <w:lang w:val="es-CO" w:eastAsia="es-CO"/>
+              </w:rPr>
+            </w:pPr>
+            <w:proofErr w:type="spellStart"/>
+            <w:r>
+              <w:rPr>
+                <w:rFonts w:ascii="Arial" w:eastAsia="Times New Roman" w:hAnsi="Arial" w:cs="Arial"/>
+                <w:color w:val="000000"/>
+                <w:sz w:val="20"/>
+                <w:szCs w:val="20"/>
+                <w:lang w:val="es-CO" w:eastAsia="es-CO"/>
+              </w:rPr>
+              <w:t>binarySearchUser</w:t>
+            </w:r>
+            <w:proofErr w:type="spellEnd"/>
+          </w:p>
+        </w:tc>
+        <w:tc>
+          <w:tcPr>
+            <w:tcW w:w="0" w:type="auto"/>
+            <w:tcBorders>
+              <w:top w:val="single" w:sz="8" w:space="0" w:color="000000"/>
+              <w:left w:val="single" w:sz="8" w:space="0" w:color="000000"/>
+              <w:bottom w:val="single" w:sz="8" w:space="0" w:color="000000"/>
+              <w:right w:val="single" w:sz="8" w:space="0" w:color="000000"/>
+            </w:tcBorders>
+            <w:tcMar>
+              <w:top w:w="100" w:type="dxa"/>
+              <w:left w:w="100" w:type="dxa"/>
+              <w:bottom w:w="100" w:type="dxa"/>
+              <w:right w:w="100" w:type="dxa"/>
+            </w:tcMar>
+            <w:vAlign w:val="center"/>
+          </w:tcPr>
+          <w:p>
+            <w:pPr>
+              <w:spacing w:after="0" w:line="240" w:lineRule="auto"/>
+              <w:rPr>
+                <w:rFonts w:ascii="Arial" w:eastAsia="Times New Roman" w:hAnsi="Arial" w:cs="Arial"/>
+                <w:color w:val="000000"/>
+                <w:sz w:val="20"/>
+                <w:szCs w:val="20"/>
+                <w:lang w:val="es-CO" w:eastAsia="es-CO"/>
+              </w:rPr>
+            </w:pPr>
+            <w:r>
+              <w:rPr>
+                <w:rFonts w:ascii="Arial" w:eastAsia="Times New Roman" w:hAnsi="Arial" w:cs="Arial"/>
+                <w:color w:val="000000"/>
+                <w:sz w:val="20"/>
+                <w:szCs w:val="20"/>
+                <w:lang w:val="es-CO" w:eastAsia="es-CO"/>
+              </w:rPr>
+              <w:t>setupStage2</w:t>
+            </w:r>
+          </w:p>
+        </w:tc>
+        <w:tc>
+          <w:tcPr>
+            <w:tcW w:w="2934" w:type="dxa"/>
+            <w:tcBorders>
+              <w:top w:val="single" w:sz="8" w:space="0" w:color="000000"/>
+              <w:left w:val="single" w:sz="8" w:space="0" w:color="000000"/>
+              <w:bottom w:val="single" w:sz="8" w:space="0" w:color="000000"/>
+              <w:right w:val="single" w:sz="8" w:space="0" w:color="000000"/>
+            </w:tcBorders>
+            <w:tcMar>
+              <w:top w:w="100" w:type="dxa"/>
+              <w:left w:w="100" w:type="dxa"/>
+              <w:bottom w:w="100" w:type="dxa"/>
+              <w:right w:w="100" w:type="dxa"/>
+            </w:tcMar>
+            <w:vAlign w:val="center"/>
+          </w:tcPr>
+          <w:p>
+            <w:pPr>
+              <w:spacing w:after="0" w:line="240" w:lineRule="auto"/>
+              <w:rPr>
+                <w:rFonts w:ascii="Times New Roman" w:eastAsia="Times New Roman" w:hAnsi="Times New Roman" w:cs="Times New Roman"/>
+                <w:sz w:val="24"/>
+                <w:szCs w:val="24"/>
+                <w:lang w:val="es-CO" w:eastAsia="es-CO"/>
+              </w:rPr>
+            </w:pPr>
+            <w:r>
+              <w:rPr>
+                <w:rFonts w:ascii="Times New Roman" w:eastAsia="Times New Roman" w:hAnsi="Times New Roman" w:cs="Times New Roman"/>
+                <w:sz w:val="24"/>
+                <w:szCs w:val="24"/>
+                <w:lang w:val="es-CO" w:eastAsia="es-CO"/>
+              </w:rPr>
+              <w:t>Se buscan los nombres:</w:t>
+            </w:r>
+          </w:p>
+          <w:p>
+            <w:pPr>
+              <w:spacing w:after="0" w:line="240" w:lineRule="auto"/>
+              <w:rPr>
+                <w:rFonts w:ascii="Times New Roman" w:eastAsia="Times New Roman" w:hAnsi="Times New Roman" w:cs="Times New Roman"/>
+                <w:sz w:val="24"/>
+                <w:szCs w:val="24"/>
+                <w:lang w:val="es-CO" w:eastAsia="es-CO"/>
+              </w:rPr>
+            </w:pPr>
+            <w:proofErr w:type="spellStart"/>
+            <w:r>
+              <w:rPr>
+                <w:rFonts w:ascii="Times New Roman" w:eastAsia="Times New Roman" w:hAnsi="Times New Roman" w:cs="Times New Roman"/>
+                <w:sz w:val="24"/>
+                <w:szCs w:val="24"/>
+                <w:lang w:val="es-CO" w:eastAsia="es-CO"/>
+              </w:rPr>
+              <w:t>Username</w:t>
+            </w:r>
+            <w:proofErr w:type="spellEnd"/>
+            <w:r>
+              <w:rPr>
+                <w:rFonts w:ascii="Times New Roman" w:eastAsia="Times New Roman" w:hAnsi="Times New Roman" w:cs="Times New Roman"/>
+                <w:sz w:val="24"/>
+                <w:szCs w:val="24"/>
+                <w:lang w:val="es-CO" w:eastAsia="es-CO"/>
+              </w:rPr>
+              <w:t>: “</w:t>
+            </w:r>
+            <w:proofErr w:type="spellStart"/>
+            <w:r>
+              <w:rPr>
+                <w:rFonts w:ascii="Times New Roman" w:eastAsia="Times New Roman" w:hAnsi="Times New Roman" w:cs="Times New Roman"/>
+                <w:sz w:val="24"/>
+                <w:szCs w:val="24"/>
+                <w:lang w:val="es-CO" w:eastAsia="es-CO"/>
+              </w:rPr>
+              <w:t>xGiovanni</w:t>
+            </w:r>
+            <w:proofErr w:type="spellEnd"/>
+            <w:r>
+              <w:rPr>
+                <w:rFonts w:ascii="Times New Roman" w:eastAsia="Times New Roman" w:hAnsi="Times New Roman" w:cs="Times New Roman"/>
+                <w:sz w:val="24"/>
+                <w:szCs w:val="24"/>
+                <w:lang w:val="es-CO" w:eastAsia="es-CO"/>
+              </w:rPr>
+              <w:t>”</w:t>
+            </w:r>
+          </w:p>
+          <w:p>
+            <w:pPr>
+              <w:spacing w:after="0" w:line="240" w:lineRule="auto"/>
+              <w:rPr>
+                <w:rFonts w:ascii="Times New Roman" w:eastAsia="Times New Roman" w:hAnsi="Times New Roman" w:cs="Times New Roman"/>
+                <w:sz w:val="24"/>
+                <w:szCs w:val="24"/>
+                <w:lang w:val="es-CO" w:eastAsia="es-CO"/>
+              </w:rPr>
+            </w:pPr>
+            <w:proofErr w:type="spellStart"/>
+            <w:r>
+              <w:rPr>
+                <w:rFonts w:ascii="Times New Roman" w:eastAsia="Times New Roman" w:hAnsi="Times New Roman" w:cs="Times New Roman"/>
+                <w:sz w:val="24"/>
+                <w:szCs w:val="24"/>
+                <w:lang w:val="es-CO" w:eastAsia="es-CO"/>
+              </w:rPr>
+              <w:t>Username</w:t>
+            </w:r>
+            <w:proofErr w:type="spellEnd"/>
+            <w:r>
+              <w:rPr>
+                <w:rFonts w:ascii="Times New Roman" w:eastAsia="Times New Roman" w:hAnsi="Times New Roman" w:cs="Times New Roman"/>
+                <w:sz w:val="24"/>
+                <w:szCs w:val="24"/>
+                <w:lang w:val="es-CO" w:eastAsia="es-CO"/>
+              </w:rPr>
+              <w:t>: “Estela”</w:t>
+            </w:r>
+          </w:p>
+          <w:p>
+            <w:pPr>
+              <w:spacing w:after="0" w:line="240" w:lineRule="auto"/>
+              <w:rPr>
+                <w:rFonts w:ascii="Times New Roman" w:eastAsia="Times New Roman" w:hAnsi="Times New Roman" w:cs="Times New Roman"/>
+                <w:sz w:val="24"/>
+                <w:szCs w:val="24"/>
+                <w:lang w:val="es-CO" w:eastAsia="es-CO"/>
+              </w:rPr>
+            </w:pPr>
+            <w:r>
+              <w:rPr>
+                <w:rFonts w:ascii="Times New Roman" w:eastAsia="Times New Roman" w:hAnsi="Times New Roman" w:cs="Times New Roman"/>
+                <w:sz w:val="24"/>
+                <w:szCs w:val="24"/>
+                <w:lang w:val="es-CO" w:eastAsia="es-CO"/>
+              </w:rPr>
+              <w:t xml:space="preserve">Con el método </w:t>
+            </w:r>
+            <w:proofErr w:type="spellStart"/>
+            <w:r>
+              <w:rPr>
+                <w:rFonts w:ascii="Times New Roman" w:eastAsia="Times New Roman" w:hAnsi="Times New Roman" w:cs="Times New Roman"/>
+                <w:sz w:val="24"/>
+                <w:szCs w:val="24"/>
+                <w:lang w:val="es-CO" w:eastAsia="es-CO"/>
+              </w:rPr>
+              <w:t>binarySearchUser</w:t>
+            </w:r>
+            <w:proofErr w:type="spellEnd"/>
+          </w:p>
+        </w:tc>
+        <w:tc>
+          <w:tcPr>
+            <w:tcW w:w="1667" w:type="dxa"/>
+            <w:tcBorders>
+              <w:top w:val="single" w:sz="8" w:space="0" w:color="000000"/>
+              <w:left w:val="single" w:sz="8" w:space="0" w:color="000000"/>
+              <w:bottom w:val="single" w:sz="8" w:space="0" w:color="000000"/>
+              <w:right w:val="single" w:sz="8" w:space="0" w:color="000000"/>
+            </w:tcBorders>
+            <w:tcMar>
+              <w:top w:w="100" w:type="dxa"/>
+              <w:left w:w="100" w:type="dxa"/>
+              <w:bottom w:w="100" w:type="dxa"/>
+              <w:right w:w="100" w:type="dxa"/>
+            </w:tcMar>
+            <w:vAlign w:val="center"/>
+          </w:tcPr>
+          <w:p>
+            <w:pPr>
+              <w:spacing w:after="0" w:line="240" w:lineRule="auto"/>
+              <w:rPr>
+                <w:rFonts w:ascii="Arial" w:eastAsia="Times New Roman" w:hAnsi="Arial" w:cs="Arial"/>
+                <w:color w:val="000000"/>
+                <w:sz w:val="20"/>
+                <w:szCs w:val="20"/>
+                <w:lang w:val="es-CO" w:eastAsia="es-CO"/>
+              </w:rPr>
+            </w:pPr>
+            <w:r>
+              <w:rPr>
+                <w:rFonts w:ascii="Arial" w:eastAsia="Times New Roman" w:hAnsi="Arial" w:cs="Arial"/>
+                <w:color w:val="000000"/>
+                <w:sz w:val="20"/>
+                <w:szCs w:val="20"/>
+                <w:lang w:val="es-CO" w:eastAsia="es-CO"/>
+              </w:rPr>
+              <w:t>El método debe retornar el usuario “</w:t>
+            </w:r>
+            <w:proofErr w:type="spellStart"/>
+            <w:r>
+              <w:rPr>
+                <w:rFonts w:ascii="Arial" w:eastAsia="Times New Roman" w:hAnsi="Arial" w:cs="Arial"/>
+                <w:color w:val="000000"/>
+                <w:sz w:val="20"/>
+                <w:szCs w:val="20"/>
+                <w:lang w:val="es-CO" w:eastAsia="es-CO"/>
+              </w:rPr>
+              <w:t>xGiovani</w:t>
+            </w:r>
+            <w:proofErr w:type="spellEnd"/>
+            <w:r>
+              <w:rPr>
+                <w:rFonts w:ascii="Arial" w:eastAsia="Times New Roman" w:hAnsi="Arial" w:cs="Arial"/>
+                <w:color w:val="000000"/>
+                <w:sz w:val="20"/>
+                <w:szCs w:val="20"/>
+                <w:lang w:val="es-CO" w:eastAsia="es-CO"/>
+              </w:rPr>
+              <w:t>” y reportar como nulo si se busca el usuario “Estela”</w:t>
+            </w:r>
+          </w:p>
+        </w:tc>
+      </w:tr>
+      <w:tr>
+        <w:tc>
+          <w:tcPr>
+            <w:tcW w:w="1145" w:type="dxa"/>
+            <w:tcBorders>
+              <w:top w:val="single" w:sz="8" w:space="0" w:color="000000"/>
+              <w:left w:val="single" w:sz="8" w:space="0" w:color="000000"/>
+              <w:bottom w:val="single" w:sz="8" w:space="0" w:color="000000"/>
+              <w:right w:val="single" w:sz="8" w:space="0" w:color="000000"/>
+            </w:tcBorders>
+            <w:tcMar>
+              <w:top w:w="100" w:type="dxa"/>
+              <w:left w:w="100" w:type="dxa"/>
+              <w:bottom w:w="100" w:type="dxa"/>
+              <w:right w:w="100" w:type="dxa"/>
+            </w:tcMar>
+            <w:vAlign w:val="center"/>
+          </w:tcPr>
+          <w:p>
+            <w:pPr>
+              <w:spacing w:after="0" w:line="240" w:lineRule="auto"/>
+              <w:rPr>
+                <w:rFonts w:ascii="Arial" w:eastAsia="Times New Roman" w:hAnsi="Arial" w:cs="Arial"/>
+                <w:color w:val="000000"/>
+                <w:sz w:val="20"/>
+                <w:szCs w:val="20"/>
+                <w:lang w:val="es-CO" w:eastAsia="es-CO"/>
+              </w:rPr>
+            </w:pPr>
+            <w:proofErr w:type="spellStart"/>
+            <w:r>
+              <w:rPr>
+                <w:rFonts w:ascii="Arial" w:eastAsia="Times New Roman" w:hAnsi="Arial" w:cs="Arial"/>
+                <w:color w:val="000000"/>
+                <w:sz w:val="20"/>
+                <w:szCs w:val="20"/>
+                <w:lang w:val="es-CO" w:eastAsia="es-CO"/>
+              </w:rPr>
+              <w:t>SkyMarket</w:t>
+            </w:r>
+            <w:proofErr w:type="spellEnd"/>
+          </w:p>
+        </w:tc>
+        <w:tc>
+          <w:tcPr>
+            <w:tcW w:w="0" w:type="auto"/>
+            <w:tcBorders>
+              <w:top w:val="single" w:sz="8" w:space="0" w:color="000000"/>
+              <w:left w:val="single" w:sz="8" w:space="0" w:color="000000"/>
+              <w:bottom w:val="single" w:sz="8" w:space="0" w:color="000000"/>
+              <w:right w:val="single" w:sz="8" w:space="0" w:color="000000"/>
+            </w:tcBorders>
+            <w:tcMar>
+              <w:top w:w="100" w:type="dxa"/>
+              <w:left w:w="100" w:type="dxa"/>
+              <w:bottom w:w="100" w:type="dxa"/>
+              <w:right w:w="100" w:type="dxa"/>
+            </w:tcMar>
+            <w:vAlign w:val="center"/>
+          </w:tcPr>
+          <w:p>
+            <w:pPr>
+              <w:spacing w:after="0" w:line="240" w:lineRule="auto"/>
+              <w:rPr>
+                <w:rFonts w:ascii="Arial" w:eastAsia="Times New Roman" w:hAnsi="Arial" w:cs="Arial"/>
+                <w:color w:val="000000"/>
+                <w:sz w:val="20"/>
+                <w:szCs w:val="20"/>
+                <w:lang w:val="es-CO" w:eastAsia="es-CO"/>
+              </w:rPr>
+            </w:pPr>
+            <w:proofErr w:type="spellStart"/>
+            <w:r>
+              <w:rPr>
+                <w:rFonts w:ascii="Arial" w:eastAsia="Times New Roman" w:hAnsi="Arial" w:cs="Arial"/>
+                <w:color w:val="000000"/>
+                <w:sz w:val="20"/>
+                <w:szCs w:val="20"/>
+                <w:lang w:val="es-CO" w:eastAsia="es-CO"/>
+              </w:rPr>
+              <w:t>Login</w:t>
+            </w:r>
+            <w:proofErr w:type="spellEnd"/>
+          </w:p>
+        </w:tc>
+        <w:tc>
+          <w:tcPr>
+            <w:tcW w:w="0" w:type="auto"/>
+            <w:tcBorders>
+              <w:top w:val="single" w:sz="8" w:space="0" w:color="000000"/>
+              <w:left w:val="single" w:sz="8" w:space="0" w:color="000000"/>
+              <w:bottom w:val="single" w:sz="8" w:space="0" w:color="000000"/>
+              <w:right w:val="single" w:sz="8" w:space="0" w:color="000000"/>
+            </w:tcBorders>
+            <w:tcMar>
+              <w:top w:w="100" w:type="dxa"/>
+              <w:left w:w="100" w:type="dxa"/>
+              <w:bottom w:w="100" w:type="dxa"/>
+              <w:right w:w="100" w:type="dxa"/>
+            </w:tcMar>
+            <w:vAlign w:val="center"/>
+          </w:tcPr>
+          <w:p>
+            <w:pPr>
+              <w:spacing w:after="0" w:line="240" w:lineRule="auto"/>
+              <w:rPr>
+                <w:rFonts w:ascii="Arial" w:eastAsia="Times New Roman" w:hAnsi="Arial" w:cs="Arial"/>
+                <w:color w:val="000000"/>
+                <w:sz w:val="20"/>
+                <w:szCs w:val="20"/>
+                <w:lang w:val="es-CO" w:eastAsia="es-CO"/>
+              </w:rPr>
+            </w:pPr>
+            <w:r>
+              <w:rPr>
+                <w:rFonts w:ascii="Arial" w:eastAsia="Times New Roman" w:hAnsi="Arial" w:cs="Arial"/>
+                <w:color w:val="000000"/>
+                <w:sz w:val="20"/>
+                <w:szCs w:val="20"/>
+                <w:lang w:val="es-CO" w:eastAsia="es-CO"/>
+              </w:rPr>
+              <w:t>setupStage1</w:t>
+            </w:r>
+          </w:p>
+        </w:tc>
+        <w:tc>
+          <w:tcPr>
+            <w:tcW w:w="2934" w:type="dxa"/>
+            <w:tcBorders>
+              <w:top w:val="single" w:sz="8" w:space="0" w:color="000000"/>
+              <w:left w:val="single" w:sz="8" w:space="0" w:color="000000"/>
+              <w:bottom w:val="single" w:sz="8" w:space="0" w:color="000000"/>
+              <w:right w:val="single" w:sz="8" w:space="0" w:color="000000"/>
+            </w:tcBorders>
+            <w:tcMar>
+              <w:top w:w="100" w:type="dxa"/>
+              <w:left w:w="100" w:type="dxa"/>
+              <w:bottom w:w="100" w:type="dxa"/>
+              <w:right w:w="100" w:type="dxa"/>
+            </w:tcMar>
+            <w:vAlign w:val="center"/>
+          </w:tcPr>
+          <w:p>
+            <w:pPr>
+              <w:spacing w:after="0" w:line="240" w:lineRule="auto"/>
+              <w:rPr>
+                <w:rFonts w:ascii="Times New Roman" w:eastAsia="Times New Roman" w:hAnsi="Times New Roman" w:cs="Times New Roman"/>
+                <w:sz w:val="24"/>
+                <w:szCs w:val="24"/>
+                <w:lang w:val="es-CO" w:eastAsia="es-CO"/>
+              </w:rPr>
+            </w:pPr>
+            <w:proofErr w:type="spellStart"/>
+            <w:r>
+              <w:rPr>
+                <w:rFonts w:ascii="Times New Roman" w:eastAsia="Times New Roman" w:hAnsi="Times New Roman" w:cs="Times New Roman"/>
+                <w:sz w:val="24"/>
+                <w:szCs w:val="24"/>
+                <w:lang w:val="es-CO" w:eastAsia="es-CO"/>
+              </w:rPr>
+              <w:t>Name</w:t>
+            </w:r>
+            <w:proofErr w:type="spellEnd"/>
+            <w:r>
+              <w:rPr>
+                <w:rFonts w:ascii="Times New Roman" w:eastAsia="Times New Roman" w:hAnsi="Times New Roman" w:cs="Times New Roman"/>
+                <w:sz w:val="24"/>
+                <w:szCs w:val="24"/>
+                <w:lang w:val="es-CO" w:eastAsia="es-CO"/>
+              </w:rPr>
+              <w:t>: “Giovanni”</w:t>
+            </w:r>
+          </w:p>
+          <w:p>
+            <w:pPr>
+              <w:spacing w:after="0" w:line="240" w:lineRule="auto"/>
+              <w:rPr>
+                <w:rFonts w:ascii="Times New Roman" w:eastAsia="Times New Roman" w:hAnsi="Times New Roman" w:cs="Times New Roman"/>
+                <w:sz w:val="24"/>
+                <w:szCs w:val="24"/>
+                <w:lang w:val="es-CO" w:eastAsia="es-CO"/>
+              </w:rPr>
+            </w:pPr>
+            <w:proofErr w:type="spellStart"/>
+            <w:r>
+              <w:rPr>
+                <w:rFonts w:ascii="Times New Roman" w:eastAsia="Times New Roman" w:hAnsi="Times New Roman" w:cs="Times New Roman"/>
+                <w:sz w:val="24"/>
+                <w:szCs w:val="24"/>
+                <w:lang w:val="es-CO" w:eastAsia="es-CO"/>
+              </w:rPr>
+              <w:t>Lastname</w:t>
+            </w:r>
+            <w:proofErr w:type="spellEnd"/>
+            <w:r>
+              <w:rPr>
+                <w:rFonts w:ascii="Times New Roman" w:eastAsia="Times New Roman" w:hAnsi="Times New Roman" w:cs="Times New Roman"/>
+                <w:sz w:val="24"/>
+                <w:szCs w:val="24"/>
+                <w:lang w:val="es-CO" w:eastAsia="es-CO"/>
+              </w:rPr>
+              <w:t>: “Mosquera”</w:t>
+            </w:r>
+          </w:p>
+          <w:p>
+            <w:pPr>
+              <w:spacing w:after="0" w:line="240" w:lineRule="auto"/>
+              <w:rPr>
+                <w:rFonts w:ascii="Times New Roman" w:eastAsia="Times New Roman" w:hAnsi="Times New Roman" w:cs="Times New Roman"/>
+                <w:sz w:val="24"/>
+                <w:szCs w:val="24"/>
+                <w:lang w:val="es-CO" w:eastAsia="es-CO"/>
+              </w:rPr>
+            </w:pPr>
+            <w:proofErr w:type="spellStart"/>
+            <w:r>
+              <w:rPr>
+                <w:rFonts w:ascii="Times New Roman" w:eastAsia="Times New Roman" w:hAnsi="Times New Roman" w:cs="Times New Roman"/>
+                <w:sz w:val="24"/>
+                <w:szCs w:val="24"/>
+                <w:lang w:val="es-CO" w:eastAsia="es-CO"/>
+              </w:rPr>
+              <w:t>Identification</w:t>
+            </w:r>
+            <w:proofErr w:type="spellEnd"/>
+            <w:r>
+              <w:rPr>
+                <w:rFonts w:ascii="Times New Roman" w:eastAsia="Times New Roman" w:hAnsi="Times New Roman" w:cs="Times New Roman"/>
+                <w:sz w:val="24"/>
+                <w:szCs w:val="24"/>
+                <w:lang w:val="es-CO" w:eastAsia="es-CO"/>
+              </w:rPr>
+              <w:t>: “1006055396”</w:t>
+            </w:r>
+          </w:p>
+          <w:p>
+            <w:pPr>
+              <w:spacing w:after="0" w:line="240" w:lineRule="auto"/>
+              <w:rPr>
+                <w:rFonts w:ascii="Times New Roman" w:eastAsia="Times New Roman" w:hAnsi="Times New Roman" w:cs="Times New Roman"/>
+                <w:sz w:val="24"/>
+                <w:szCs w:val="24"/>
+                <w:lang w:val="es-CO" w:eastAsia="es-CO"/>
+              </w:rPr>
+            </w:pPr>
+            <w:r>
+              <w:rPr>
+                <w:rFonts w:ascii="Times New Roman" w:eastAsia="Times New Roman" w:hAnsi="Times New Roman" w:cs="Times New Roman"/>
+                <w:sz w:val="24"/>
+                <w:szCs w:val="24"/>
+                <w:lang w:val="es-CO" w:eastAsia="es-CO"/>
+              </w:rPr>
+              <w:t xml:space="preserve">Email: </w:t>
+            </w:r>
+            <w:hyperlink r:id="rId6" w:history="1">
+              <w:r>
+                <w:rPr>
+                  <w:rStyle w:val="Hipervnculo"/>
+                  <w:rFonts w:ascii="Times New Roman" w:eastAsia="Times New Roman" w:hAnsi="Times New Roman" w:cs="Times New Roman"/>
+                  <w:sz w:val="24"/>
+                  <w:szCs w:val="24"/>
+                  <w:lang w:val="es-CO" w:eastAsia="es-CO"/>
+                </w:rPr>
+                <w:t>Giovanni2414g@gmail.com</w:t>
+              </w:r>
+            </w:hyperlink>
+          </w:p>
+          <w:p>
+            <w:pPr>
+              <w:spacing w:after="0" w:line="240" w:lineRule="auto"/>
+              <w:rPr>
+                <w:rFonts w:ascii="Times New Roman" w:eastAsia="Times New Roman" w:hAnsi="Times New Roman" w:cs="Times New Roman"/>
+                <w:sz w:val="24"/>
+                <w:szCs w:val="24"/>
+                <w:lang w:val="es-CO" w:eastAsia="es-CO"/>
+              </w:rPr>
+            </w:pPr>
+            <w:proofErr w:type="spellStart"/>
+            <w:r>
+              <w:rPr>
+                <w:rFonts w:ascii="Times New Roman" w:eastAsia="Times New Roman" w:hAnsi="Times New Roman" w:cs="Times New Roman"/>
+                <w:sz w:val="24"/>
+                <w:szCs w:val="24"/>
+                <w:lang w:val="es-CO" w:eastAsia="es-CO"/>
+              </w:rPr>
+              <w:t>Password</w:t>
+            </w:r>
+            <w:proofErr w:type="spellEnd"/>
+            <w:r>
+              <w:rPr>
+                <w:rFonts w:ascii="Times New Roman" w:eastAsia="Times New Roman" w:hAnsi="Times New Roman" w:cs="Times New Roman"/>
+                <w:sz w:val="24"/>
+                <w:szCs w:val="24"/>
+                <w:lang w:val="es-CO" w:eastAsia="es-CO"/>
+              </w:rPr>
+              <w:t>: “1234”</w:t>
+            </w:r>
+          </w:p>
+          <w:p>
+            <w:pPr>
+              <w:spacing w:after="0" w:line="240" w:lineRule="auto"/>
+              <w:rPr>
+                <w:rFonts w:ascii="Times New Roman" w:eastAsia="Times New Roman" w:hAnsi="Times New Roman" w:cs="Times New Roman"/>
+                <w:sz w:val="24"/>
+                <w:szCs w:val="24"/>
+                <w:lang w:val="es-CO" w:eastAsia="es-CO"/>
+              </w:rPr>
+            </w:pPr>
+            <w:proofErr w:type="spellStart"/>
+            <w:r>
+              <w:rPr>
+                <w:rFonts w:ascii="Times New Roman" w:eastAsia="Times New Roman" w:hAnsi="Times New Roman" w:cs="Times New Roman"/>
+                <w:sz w:val="24"/>
+                <w:szCs w:val="24"/>
+                <w:lang w:val="es-CO" w:eastAsia="es-CO"/>
+              </w:rPr>
+              <w:t>Username</w:t>
+            </w:r>
+            <w:proofErr w:type="spellEnd"/>
+            <w:r>
+              <w:rPr>
+                <w:rFonts w:ascii="Times New Roman" w:eastAsia="Times New Roman" w:hAnsi="Times New Roman" w:cs="Times New Roman"/>
+                <w:sz w:val="24"/>
+                <w:szCs w:val="24"/>
+                <w:lang w:val="es-CO" w:eastAsia="es-CO"/>
+              </w:rPr>
+              <w:t>: “</w:t>
+            </w:r>
+            <w:proofErr w:type="spellStart"/>
+            <w:r>
+              <w:rPr>
+                <w:rFonts w:ascii="Times New Roman" w:eastAsia="Times New Roman" w:hAnsi="Times New Roman" w:cs="Times New Roman"/>
+                <w:sz w:val="24"/>
+                <w:szCs w:val="24"/>
+                <w:lang w:val="es-CO" w:eastAsia="es-CO"/>
+              </w:rPr>
+              <w:t>xGiovanni</w:t>
+            </w:r>
+            <w:proofErr w:type="spellEnd"/>
+            <w:r>
+              <w:rPr>
+                <w:rFonts w:ascii="Times New Roman" w:eastAsia="Times New Roman" w:hAnsi="Times New Roman" w:cs="Times New Roman"/>
+                <w:sz w:val="24"/>
+                <w:szCs w:val="24"/>
+                <w:lang w:val="es-CO" w:eastAsia="es-CO"/>
+              </w:rPr>
+              <w:t>”</w:t>
+            </w:r>
+          </w:p>
+          <w:p>
+            <w:pPr>
+              <w:spacing w:after="0" w:line="240" w:lineRule="auto"/>
+              <w:rPr>
+                <w:rFonts w:ascii="Times New Roman" w:eastAsia="Times New Roman" w:hAnsi="Times New Roman" w:cs="Times New Roman"/>
+                <w:sz w:val="24"/>
+                <w:szCs w:val="24"/>
+                <w:lang w:val="es-CO" w:eastAsia="es-CO"/>
+              </w:rPr>
+            </w:pPr>
+            <w:proofErr w:type="spellStart"/>
+            <w:r>
+              <w:rPr>
+                <w:rFonts w:ascii="Times New Roman" w:eastAsia="Times New Roman" w:hAnsi="Times New Roman" w:cs="Times New Roman"/>
+                <w:sz w:val="24"/>
+                <w:szCs w:val="24"/>
+                <w:lang w:val="es-CO" w:eastAsia="es-CO"/>
+              </w:rPr>
+              <w:t>Image</w:t>
+            </w:r>
+            <w:proofErr w:type="spellEnd"/>
+            <w:r>
+              <w:rPr>
+                <w:rFonts w:ascii="Times New Roman" w:eastAsia="Times New Roman" w:hAnsi="Times New Roman" w:cs="Times New Roman"/>
+                <w:sz w:val="24"/>
+                <w:szCs w:val="24"/>
+                <w:lang w:val="es-CO" w:eastAsia="es-CO"/>
+              </w:rPr>
+              <w:t>: “</w:t>
+            </w:r>
+            <w:proofErr w:type="spellStart"/>
+            <w:r>
+              <w:rPr>
+                <w:rFonts w:ascii="Times New Roman" w:eastAsia="Times New Roman" w:hAnsi="Times New Roman" w:cs="Times New Roman"/>
+                <w:sz w:val="24"/>
+                <w:szCs w:val="24"/>
+                <w:lang w:val="es-CO" w:eastAsia="es-CO"/>
+              </w:rPr>
+              <w:t>images</w:t>
+            </w:r>
+            <w:proofErr w:type="spellEnd"/>
+            <w:r>
+              <w:rPr>
+                <w:rFonts w:ascii="Times New Roman" w:eastAsia="Times New Roman" w:hAnsi="Times New Roman" w:cs="Times New Roman"/>
+                <w:sz w:val="24"/>
+                <w:szCs w:val="24"/>
+                <w:lang w:val="es-CO" w:eastAsia="es-CO"/>
+              </w:rPr>
+              <w:t>/”</w:t>
+            </w:r>
+          </w:p>
+          <w:p>
+            <w:pPr>
+              <w:spacing w:after="0" w:line="240" w:lineRule="auto"/>
+              <w:rPr>
+                <w:rFonts w:ascii="Times New Roman" w:eastAsia="Times New Roman" w:hAnsi="Times New Roman" w:cs="Times New Roman"/>
+                <w:sz w:val="24"/>
+                <w:szCs w:val="24"/>
+                <w:lang w:val="es-CO" w:eastAsia="es-CO"/>
+              </w:rPr>
+            </w:pPr>
+            <w:r>
+              <w:rPr>
+                <w:rFonts w:ascii="Times New Roman" w:eastAsia="Times New Roman" w:hAnsi="Times New Roman" w:cs="Times New Roman"/>
+                <w:sz w:val="24"/>
+                <w:szCs w:val="24"/>
+                <w:lang w:val="es-CO" w:eastAsia="es-CO"/>
+              </w:rPr>
+              <w:t xml:space="preserve">Date: </w:t>
+            </w:r>
+            <w:proofErr w:type="spellStart"/>
+            <w:proofErr w:type="gramStart"/>
+            <w:r>
+              <w:rPr>
+                <w:rFonts w:ascii="Times New Roman" w:eastAsia="Times New Roman" w:hAnsi="Times New Roman" w:cs="Times New Roman"/>
+                <w:sz w:val="24"/>
+                <w:szCs w:val="24"/>
+                <w:lang w:val="es-CO" w:eastAsia="es-CO"/>
+              </w:rPr>
+              <w:t>LocalDate.now</w:t>
+            </w:r>
+            <w:proofErr w:type="spellEnd"/>
+            <w:r>
+              <w:rPr>
+                <w:rFonts w:ascii="Times New Roman" w:eastAsia="Times New Roman" w:hAnsi="Times New Roman" w:cs="Times New Roman"/>
+                <w:sz w:val="24"/>
+                <w:szCs w:val="24"/>
+                <w:lang w:val="es-CO" w:eastAsia="es-CO"/>
+              </w:rPr>
+              <w:t>(</w:t>
+            </w:r>
+            <w:proofErr w:type="gramEnd"/>
+            <w:r>
+              <w:rPr>
+                <w:rFonts w:ascii="Times New Roman" w:eastAsia="Times New Roman" w:hAnsi="Times New Roman" w:cs="Times New Roman"/>
+                <w:sz w:val="24"/>
+                <w:szCs w:val="24"/>
+                <w:lang w:val="es-CO" w:eastAsia="es-CO"/>
+              </w:rPr>
+              <w:t>)</w:t>
+            </w:r>
+          </w:p>
+          <w:p>
+            <w:pPr>
+              <w:spacing w:after="0" w:line="240" w:lineRule="auto"/>
+              <w:rPr>
+                <w:rFonts w:ascii="Times New Roman" w:eastAsia="Times New Roman" w:hAnsi="Times New Roman" w:cs="Times New Roman"/>
+                <w:sz w:val="24"/>
+                <w:szCs w:val="24"/>
+                <w:lang w:val="es-CO" w:eastAsia="es-CO"/>
+              </w:rPr>
+            </w:pPr>
+            <w:proofErr w:type="spellStart"/>
+            <w:r>
+              <w:rPr>
+                <w:rFonts w:ascii="Times New Roman" w:eastAsia="Times New Roman" w:hAnsi="Times New Roman" w:cs="Times New Roman"/>
+                <w:sz w:val="24"/>
+                <w:szCs w:val="24"/>
+                <w:lang w:val="es-CO" w:eastAsia="es-CO"/>
+              </w:rPr>
+              <w:t>UserType</w:t>
+            </w:r>
+            <w:proofErr w:type="spellEnd"/>
+            <w:r>
+              <w:rPr>
+                <w:rFonts w:ascii="Times New Roman" w:eastAsia="Times New Roman" w:hAnsi="Times New Roman" w:cs="Times New Roman"/>
+                <w:sz w:val="24"/>
+                <w:szCs w:val="24"/>
+                <w:lang w:val="es-CO" w:eastAsia="es-CO"/>
+              </w:rPr>
+              <w:t xml:space="preserve"> = 0</w:t>
+            </w:r>
+          </w:p>
+        </w:tc>
+        <w:tc>
+          <w:tcPr>
+            <w:tcW w:w="1667" w:type="dxa"/>
+            <w:tcBorders>
+              <w:top w:val="single" w:sz="8" w:space="0" w:color="000000"/>
+              <w:left w:val="single" w:sz="8" w:space="0" w:color="000000"/>
+              <w:bottom w:val="single" w:sz="8" w:space="0" w:color="000000"/>
+              <w:right w:val="single" w:sz="8" w:space="0" w:color="000000"/>
+            </w:tcBorders>
+            <w:tcMar>
+              <w:top w:w="100" w:type="dxa"/>
+              <w:left w:w="100" w:type="dxa"/>
+              <w:bottom w:w="100" w:type="dxa"/>
+              <w:right w:w="100" w:type="dxa"/>
+            </w:tcMar>
+            <w:vAlign w:val="center"/>
+          </w:tcPr>
+          <w:p>
+            <w:pPr>
+              <w:spacing w:after="0" w:line="240" w:lineRule="auto"/>
+              <w:rPr>
+                <w:rFonts w:ascii="Arial" w:eastAsia="Times New Roman" w:hAnsi="Arial" w:cs="Arial"/>
+                <w:color w:val="000000"/>
+                <w:sz w:val="20"/>
+                <w:szCs w:val="20"/>
+                <w:lang w:val="es-CO" w:eastAsia="es-CO"/>
+              </w:rPr>
+            </w:pPr>
+            <w:r>
+              <w:rPr>
+                <w:rFonts w:ascii="Arial" w:eastAsia="Times New Roman" w:hAnsi="Arial" w:cs="Arial"/>
+                <w:color w:val="000000"/>
+                <w:sz w:val="20"/>
+                <w:szCs w:val="20"/>
+                <w:lang w:val="es-CO" w:eastAsia="es-CO"/>
+              </w:rPr>
+              <w:t xml:space="preserve">La variable </w:t>
+            </w:r>
+            <w:proofErr w:type="spellStart"/>
+            <w:r>
+              <w:rPr>
+                <w:rFonts w:ascii="Arial" w:eastAsia="Times New Roman" w:hAnsi="Arial" w:cs="Arial"/>
+                <w:color w:val="000000"/>
+                <w:sz w:val="20"/>
+                <w:szCs w:val="20"/>
+                <w:lang w:val="es-CO" w:eastAsia="es-CO"/>
+              </w:rPr>
+              <w:t>currentUser</w:t>
+            </w:r>
+            <w:proofErr w:type="spellEnd"/>
+            <w:r>
+              <w:rPr>
+                <w:rFonts w:ascii="Arial" w:eastAsia="Times New Roman" w:hAnsi="Arial" w:cs="Arial"/>
+                <w:color w:val="000000"/>
+                <w:sz w:val="20"/>
+                <w:szCs w:val="20"/>
+                <w:lang w:val="es-CO" w:eastAsia="es-CO"/>
+              </w:rPr>
+              <w:t xml:space="preserve"> no debe estar nula</w:t>
+            </w:r>
+          </w:p>
+        </w:tc>
+      </w:tr>
+      <w:tr>
+        <w:tc>
+          <w:tcPr>
+            <w:tcW w:w="1145" w:type="dxa"/>
+            <w:tcBorders>
+              <w:top w:val="single" w:sz="8" w:space="0" w:color="000000"/>
+              <w:left w:val="single" w:sz="8" w:space="0" w:color="000000"/>
+              <w:bottom w:val="single" w:sz="8" w:space="0" w:color="000000"/>
+              <w:right w:val="single" w:sz="8" w:space="0" w:color="000000"/>
+            </w:tcBorders>
+            <w:tcMar>
+              <w:top w:w="100" w:type="dxa"/>
+              <w:left w:w="100" w:type="dxa"/>
+              <w:bottom w:w="100" w:type="dxa"/>
+              <w:right w:w="100" w:type="dxa"/>
+            </w:tcMar>
+            <w:vAlign w:val="center"/>
+          </w:tcPr>
+          <w:p>
+            <w:pPr>
+              <w:spacing w:after="0" w:line="240" w:lineRule="auto"/>
+              <w:rPr>
+                <w:rFonts w:ascii="Arial" w:eastAsia="Times New Roman" w:hAnsi="Arial" w:cs="Arial"/>
+                <w:color w:val="000000"/>
+                <w:sz w:val="20"/>
+                <w:szCs w:val="20"/>
+                <w:lang w:val="es-CO" w:eastAsia="es-CO"/>
+              </w:rPr>
+            </w:pPr>
+            <w:proofErr w:type="spellStart"/>
+            <w:r>
+              <w:rPr>
+                <w:rFonts w:ascii="Arial" w:eastAsia="Times New Roman" w:hAnsi="Arial" w:cs="Arial"/>
+                <w:color w:val="000000"/>
+                <w:sz w:val="20"/>
+                <w:szCs w:val="20"/>
+                <w:lang w:val="es-CO" w:eastAsia="es-CO"/>
+              </w:rPr>
+              <w:t>SkyMarket</w:t>
+            </w:r>
+            <w:proofErr w:type="spellEnd"/>
+          </w:p>
+        </w:tc>
+        <w:tc>
+          <w:tcPr>
+            <w:tcW w:w="0" w:type="auto"/>
+            <w:tcBorders>
+              <w:top w:val="single" w:sz="8" w:space="0" w:color="000000"/>
+              <w:left w:val="single" w:sz="8" w:space="0" w:color="000000"/>
+              <w:bottom w:val="single" w:sz="8" w:space="0" w:color="000000"/>
+              <w:right w:val="single" w:sz="8" w:space="0" w:color="000000"/>
+            </w:tcBorders>
+            <w:tcMar>
+              <w:top w:w="100" w:type="dxa"/>
+              <w:left w:w="100" w:type="dxa"/>
+              <w:bottom w:w="100" w:type="dxa"/>
+              <w:right w:w="100" w:type="dxa"/>
+            </w:tcMar>
+            <w:vAlign w:val="center"/>
+          </w:tcPr>
+          <w:p>
+            <w:pPr>
+              <w:spacing w:after="0" w:line="240" w:lineRule="auto"/>
+              <w:rPr>
+                <w:rFonts w:ascii="Arial" w:eastAsia="Times New Roman" w:hAnsi="Arial" w:cs="Arial"/>
+                <w:color w:val="000000"/>
+                <w:sz w:val="20"/>
+                <w:szCs w:val="20"/>
+                <w:lang w:val="es-CO" w:eastAsia="es-CO"/>
+              </w:rPr>
+            </w:pPr>
+            <w:proofErr w:type="spellStart"/>
+            <w:r>
+              <w:rPr>
+                <w:rFonts w:ascii="Arial" w:eastAsia="Times New Roman" w:hAnsi="Arial" w:cs="Arial"/>
+                <w:color w:val="000000"/>
+                <w:sz w:val="20"/>
+                <w:szCs w:val="20"/>
+                <w:lang w:val="es-CO" w:eastAsia="es-CO"/>
+              </w:rPr>
+              <w:t>Logout</w:t>
+            </w:r>
+            <w:proofErr w:type="spellEnd"/>
+          </w:p>
+        </w:tc>
+        <w:tc>
+          <w:tcPr>
+            <w:tcW w:w="0" w:type="auto"/>
+            <w:tcBorders>
+              <w:top w:val="single" w:sz="8" w:space="0" w:color="000000"/>
+              <w:left w:val="single" w:sz="8" w:space="0" w:color="000000"/>
+              <w:bottom w:val="single" w:sz="8" w:space="0" w:color="000000"/>
+              <w:right w:val="single" w:sz="8" w:space="0" w:color="000000"/>
+            </w:tcBorders>
+            <w:tcMar>
+              <w:top w:w="100" w:type="dxa"/>
+              <w:left w:w="100" w:type="dxa"/>
+              <w:bottom w:w="100" w:type="dxa"/>
+              <w:right w:w="100" w:type="dxa"/>
+            </w:tcMar>
+            <w:vAlign w:val="center"/>
+          </w:tcPr>
+          <w:p>
+            <w:pPr>
+              <w:spacing w:after="0" w:line="240" w:lineRule="auto"/>
+              <w:rPr>
+                <w:rFonts w:ascii="Arial" w:eastAsia="Times New Roman" w:hAnsi="Arial" w:cs="Arial"/>
+                <w:color w:val="000000"/>
+                <w:sz w:val="20"/>
+                <w:szCs w:val="20"/>
+                <w:lang w:val="es-CO" w:eastAsia="es-CO"/>
+              </w:rPr>
+            </w:pPr>
+            <w:r>
+              <w:rPr>
+                <w:rFonts w:ascii="Arial" w:eastAsia="Times New Roman" w:hAnsi="Arial" w:cs="Arial"/>
+                <w:color w:val="000000"/>
+                <w:sz w:val="20"/>
+                <w:szCs w:val="20"/>
+                <w:lang w:val="es-CO" w:eastAsia="es-CO"/>
+              </w:rPr>
+              <w:t>setupStage1</w:t>
+            </w:r>
+          </w:p>
+        </w:tc>
+        <w:tc>
+          <w:tcPr>
+            <w:tcW w:w="2934" w:type="dxa"/>
+            <w:tcBorders>
+              <w:top w:val="single" w:sz="8" w:space="0" w:color="000000"/>
+              <w:left w:val="single" w:sz="8" w:space="0" w:color="000000"/>
+              <w:bottom w:val="single" w:sz="8" w:space="0" w:color="000000"/>
+              <w:right w:val="single" w:sz="8" w:space="0" w:color="000000"/>
+            </w:tcBorders>
+            <w:tcMar>
+              <w:top w:w="100" w:type="dxa"/>
+              <w:left w:w="100" w:type="dxa"/>
+              <w:bottom w:w="100" w:type="dxa"/>
+              <w:right w:w="100" w:type="dxa"/>
+            </w:tcMar>
+            <w:vAlign w:val="center"/>
+          </w:tcPr>
+          <w:p>
+            <w:pPr>
+              <w:spacing w:after="0" w:line="240" w:lineRule="auto"/>
+              <w:rPr>
+                <w:rFonts w:ascii="Times New Roman" w:eastAsia="Times New Roman" w:hAnsi="Times New Roman" w:cs="Times New Roman"/>
+                <w:sz w:val="24"/>
+                <w:szCs w:val="24"/>
+                <w:lang w:val="es-CO" w:eastAsia="es-CO"/>
+              </w:rPr>
+            </w:pPr>
+            <w:proofErr w:type="spellStart"/>
+            <w:r>
+              <w:rPr>
+                <w:rFonts w:ascii="Times New Roman" w:eastAsia="Times New Roman" w:hAnsi="Times New Roman" w:cs="Times New Roman"/>
+                <w:sz w:val="24"/>
+                <w:szCs w:val="24"/>
+                <w:lang w:val="es-CO" w:eastAsia="es-CO"/>
+              </w:rPr>
+              <w:t>Name</w:t>
+            </w:r>
+            <w:proofErr w:type="spellEnd"/>
+            <w:r>
+              <w:rPr>
+                <w:rFonts w:ascii="Times New Roman" w:eastAsia="Times New Roman" w:hAnsi="Times New Roman" w:cs="Times New Roman"/>
+                <w:sz w:val="24"/>
+                <w:szCs w:val="24"/>
+                <w:lang w:val="es-CO" w:eastAsia="es-CO"/>
+              </w:rPr>
+              <w:t>: “Giovanni”</w:t>
+            </w:r>
+          </w:p>
+          <w:p>
+            <w:pPr>
+              <w:spacing w:after="0" w:line="240" w:lineRule="auto"/>
+              <w:rPr>
+                <w:rFonts w:ascii="Times New Roman" w:eastAsia="Times New Roman" w:hAnsi="Times New Roman" w:cs="Times New Roman"/>
+                <w:sz w:val="24"/>
+                <w:szCs w:val="24"/>
+                <w:lang w:val="es-CO" w:eastAsia="es-CO"/>
+              </w:rPr>
+            </w:pPr>
+            <w:proofErr w:type="spellStart"/>
+            <w:r>
+              <w:rPr>
+                <w:rFonts w:ascii="Times New Roman" w:eastAsia="Times New Roman" w:hAnsi="Times New Roman" w:cs="Times New Roman"/>
+                <w:sz w:val="24"/>
+                <w:szCs w:val="24"/>
+                <w:lang w:val="es-CO" w:eastAsia="es-CO"/>
+              </w:rPr>
+              <w:t>Lastname</w:t>
+            </w:r>
+            <w:proofErr w:type="spellEnd"/>
+            <w:r>
+              <w:rPr>
+                <w:rFonts w:ascii="Times New Roman" w:eastAsia="Times New Roman" w:hAnsi="Times New Roman" w:cs="Times New Roman"/>
+                <w:sz w:val="24"/>
+                <w:szCs w:val="24"/>
+                <w:lang w:val="es-CO" w:eastAsia="es-CO"/>
+              </w:rPr>
+              <w:t>: “Mosquera”</w:t>
+            </w:r>
+          </w:p>
+          <w:p>
+            <w:pPr>
+              <w:spacing w:after="0" w:line="240" w:lineRule="auto"/>
+              <w:rPr>
+                <w:rFonts w:ascii="Times New Roman" w:eastAsia="Times New Roman" w:hAnsi="Times New Roman" w:cs="Times New Roman"/>
+                <w:sz w:val="24"/>
+                <w:szCs w:val="24"/>
+                <w:lang w:val="es-CO" w:eastAsia="es-CO"/>
+              </w:rPr>
+            </w:pPr>
+            <w:proofErr w:type="spellStart"/>
+            <w:r>
+              <w:rPr>
+                <w:rFonts w:ascii="Times New Roman" w:eastAsia="Times New Roman" w:hAnsi="Times New Roman" w:cs="Times New Roman"/>
+                <w:sz w:val="24"/>
+                <w:szCs w:val="24"/>
+                <w:lang w:val="es-CO" w:eastAsia="es-CO"/>
+              </w:rPr>
+              <w:t>Identification</w:t>
+            </w:r>
+            <w:proofErr w:type="spellEnd"/>
+            <w:r>
+              <w:rPr>
+                <w:rFonts w:ascii="Times New Roman" w:eastAsia="Times New Roman" w:hAnsi="Times New Roman" w:cs="Times New Roman"/>
+                <w:sz w:val="24"/>
+                <w:szCs w:val="24"/>
+                <w:lang w:val="es-CO" w:eastAsia="es-CO"/>
+              </w:rPr>
+              <w:t>: “1006055396”</w:t>
+            </w:r>
+          </w:p>
+          <w:p>
+            <w:pPr>
+              <w:spacing w:after="0" w:line="240" w:lineRule="auto"/>
+              <w:rPr>
+                <w:rFonts w:ascii="Times New Roman" w:eastAsia="Times New Roman" w:hAnsi="Times New Roman" w:cs="Times New Roman"/>
+                <w:sz w:val="24"/>
+                <w:szCs w:val="24"/>
+                <w:lang w:val="es-CO" w:eastAsia="es-CO"/>
+              </w:rPr>
+            </w:pPr>
+            <w:r>
+              <w:rPr>
+                <w:rFonts w:ascii="Times New Roman" w:eastAsia="Times New Roman" w:hAnsi="Times New Roman" w:cs="Times New Roman"/>
+                <w:sz w:val="24"/>
+                <w:szCs w:val="24"/>
+                <w:lang w:val="es-CO" w:eastAsia="es-CO"/>
+              </w:rPr>
+              <w:t xml:space="preserve">Email: </w:t>
+            </w:r>
+            <w:hyperlink r:id="rId7" w:history="1">
+              <w:r>
+                <w:rPr>
+                  <w:rStyle w:val="Hipervnculo"/>
+                  <w:rFonts w:ascii="Times New Roman" w:eastAsia="Times New Roman" w:hAnsi="Times New Roman" w:cs="Times New Roman"/>
+                  <w:sz w:val="24"/>
+                  <w:szCs w:val="24"/>
+                  <w:lang w:val="es-CO" w:eastAsia="es-CO"/>
+                </w:rPr>
+                <w:t>Giovanni2414g@gmail.com</w:t>
+              </w:r>
+            </w:hyperlink>
+          </w:p>
+          <w:p>
+            <w:pPr>
+              <w:spacing w:after="0" w:line="240" w:lineRule="auto"/>
+              <w:rPr>
+                <w:rFonts w:ascii="Times New Roman" w:eastAsia="Times New Roman" w:hAnsi="Times New Roman" w:cs="Times New Roman"/>
+                <w:sz w:val="24"/>
+                <w:szCs w:val="24"/>
+                <w:lang w:val="es-CO" w:eastAsia="es-CO"/>
+              </w:rPr>
+            </w:pPr>
+            <w:proofErr w:type="spellStart"/>
+            <w:r>
+              <w:rPr>
+                <w:rFonts w:ascii="Times New Roman" w:eastAsia="Times New Roman" w:hAnsi="Times New Roman" w:cs="Times New Roman"/>
+                <w:sz w:val="24"/>
+                <w:szCs w:val="24"/>
+                <w:lang w:val="es-CO" w:eastAsia="es-CO"/>
+              </w:rPr>
+              <w:t>Password</w:t>
+            </w:r>
+            <w:proofErr w:type="spellEnd"/>
+            <w:r>
+              <w:rPr>
+                <w:rFonts w:ascii="Times New Roman" w:eastAsia="Times New Roman" w:hAnsi="Times New Roman" w:cs="Times New Roman"/>
+                <w:sz w:val="24"/>
+                <w:szCs w:val="24"/>
+                <w:lang w:val="es-CO" w:eastAsia="es-CO"/>
+              </w:rPr>
+              <w:t>: “1234”</w:t>
+            </w:r>
+          </w:p>
+          <w:p>
+            <w:pPr>
+              <w:spacing w:after="0" w:line="240" w:lineRule="auto"/>
+              <w:rPr>
+                <w:rFonts w:ascii="Times New Roman" w:eastAsia="Times New Roman" w:hAnsi="Times New Roman" w:cs="Times New Roman"/>
+                <w:sz w:val="24"/>
+                <w:szCs w:val="24"/>
+                <w:lang w:val="es-CO" w:eastAsia="es-CO"/>
+              </w:rPr>
+            </w:pPr>
+            <w:proofErr w:type="spellStart"/>
+            <w:r>
+              <w:rPr>
+                <w:rFonts w:ascii="Times New Roman" w:eastAsia="Times New Roman" w:hAnsi="Times New Roman" w:cs="Times New Roman"/>
+                <w:sz w:val="24"/>
+                <w:szCs w:val="24"/>
+                <w:lang w:val="es-CO" w:eastAsia="es-CO"/>
+              </w:rPr>
+              <w:t>Username</w:t>
+            </w:r>
+            <w:proofErr w:type="spellEnd"/>
+            <w:r>
+              <w:rPr>
+                <w:rFonts w:ascii="Times New Roman" w:eastAsia="Times New Roman" w:hAnsi="Times New Roman" w:cs="Times New Roman"/>
+                <w:sz w:val="24"/>
+                <w:szCs w:val="24"/>
+                <w:lang w:val="es-CO" w:eastAsia="es-CO"/>
+              </w:rPr>
+              <w:t>: “</w:t>
+            </w:r>
+            <w:proofErr w:type="spellStart"/>
+            <w:r>
+              <w:rPr>
+                <w:rFonts w:ascii="Times New Roman" w:eastAsia="Times New Roman" w:hAnsi="Times New Roman" w:cs="Times New Roman"/>
+                <w:sz w:val="24"/>
+                <w:szCs w:val="24"/>
+                <w:lang w:val="es-CO" w:eastAsia="es-CO"/>
+              </w:rPr>
+              <w:t>xGiovanni</w:t>
+            </w:r>
+            <w:proofErr w:type="spellEnd"/>
+            <w:r>
+              <w:rPr>
+                <w:rFonts w:ascii="Times New Roman" w:eastAsia="Times New Roman" w:hAnsi="Times New Roman" w:cs="Times New Roman"/>
+                <w:sz w:val="24"/>
+                <w:szCs w:val="24"/>
+                <w:lang w:val="es-CO" w:eastAsia="es-CO"/>
+              </w:rPr>
+              <w:t>”</w:t>
+            </w:r>
+          </w:p>
+          <w:p>
+            <w:pPr>
+              <w:spacing w:after="0" w:line="240" w:lineRule="auto"/>
+              <w:rPr>
+                <w:rFonts w:ascii="Times New Roman" w:eastAsia="Times New Roman" w:hAnsi="Times New Roman" w:cs="Times New Roman"/>
+                <w:sz w:val="24"/>
+                <w:szCs w:val="24"/>
+                <w:lang w:val="es-CO" w:eastAsia="es-CO"/>
+              </w:rPr>
+            </w:pPr>
+            <w:proofErr w:type="spellStart"/>
+            <w:r>
+              <w:rPr>
+                <w:rFonts w:ascii="Times New Roman" w:eastAsia="Times New Roman" w:hAnsi="Times New Roman" w:cs="Times New Roman"/>
+                <w:sz w:val="24"/>
+                <w:szCs w:val="24"/>
+                <w:lang w:val="es-CO" w:eastAsia="es-CO"/>
+              </w:rPr>
+              <w:t>Image</w:t>
+            </w:r>
+            <w:proofErr w:type="spellEnd"/>
+            <w:r>
+              <w:rPr>
+                <w:rFonts w:ascii="Times New Roman" w:eastAsia="Times New Roman" w:hAnsi="Times New Roman" w:cs="Times New Roman"/>
+                <w:sz w:val="24"/>
+                <w:szCs w:val="24"/>
+                <w:lang w:val="es-CO" w:eastAsia="es-CO"/>
+              </w:rPr>
+              <w:t>: “</w:t>
+            </w:r>
+            <w:proofErr w:type="spellStart"/>
+            <w:r>
+              <w:rPr>
+                <w:rFonts w:ascii="Times New Roman" w:eastAsia="Times New Roman" w:hAnsi="Times New Roman" w:cs="Times New Roman"/>
+                <w:sz w:val="24"/>
+                <w:szCs w:val="24"/>
+                <w:lang w:val="es-CO" w:eastAsia="es-CO"/>
+              </w:rPr>
+              <w:t>images</w:t>
+            </w:r>
+            <w:proofErr w:type="spellEnd"/>
+            <w:r>
+              <w:rPr>
+                <w:rFonts w:ascii="Times New Roman" w:eastAsia="Times New Roman" w:hAnsi="Times New Roman" w:cs="Times New Roman"/>
+                <w:sz w:val="24"/>
+                <w:szCs w:val="24"/>
+                <w:lang w:val="es-CO" w:eastAsia="es-CO"/>
+              </w:rPr>
+              <w:t>/”</w:t>
+            </w:r>
+          </w:p>
+          <w:p>
+            <w:pPr>
+              <w:spacing w:after="0" w:line="240" w:lineRule="auto"/>
+              <w:rPr>
+                <w:rFonts w:ascii="Times New Roman" w:eastAsia="Times New Roman" w:hAnsi="Times New Roman" w:cs="Times New Roman"/>
+                <w:sz w:val="24"/>
+                <w:szCs w:val="24"/>
+                <w:lang w:val="es-CO" w:eastAsia="es-CO"/>
+              </w:rPr>
+            </w:pPr>
+            <w:r>
+              <w:rPr>
+                <w:rFonts w:ascii="Times New Roman" w:eastAsia="Times New Roman" w:hAnsi="Times New Roman" w:cs="Times New Roman"/>
+                <w:sz w:val="24"/>
+                <w:szCs w:val="24"/>
+                <w:lang w:val="es-CO" w:eastAsia="es-CO"/>
+              </w:rPr>
+              <w:t xml:space="preserve">Date: </w:t>
+            </w:r>
+            <w:proofErr w:type="spellStart"/>
+            <w:proofErr w:type="gramStart"/>
+            <w:r>
+              <w:rPr>
+                <w:rFonts w:ascii="Times New Roman" w:eastAsia="Times New Roman" w:hAnsi="Times New Roman" w:cs="Times New Roman"/>
+                <w:sz w:val="24"/>
+                <w:szCs w:val="24"/>
+                <w:lang w:val="es-CO" w:eastAsia="es-CO"/>
+              </w:rPr>
+              <w:t>LocalDate.now</w:t>
+            </w:r>
+            <w:proofErr w:type="spellEnd"/>
+            <w:r>
+              <w:rPr>
+                <w:rFonts w:ascii="Times New Roman" w:eastAsia="Times New Roman" w:hAnsi="Times New Roman" w:cs="Times New Roman"/>
+                <w:sz w:val="24"/>
+                <w:szCs w:val="24"/>
+                <w:lang w:val="es-CO" w:eastAsia="es-CO"/>
+              </w:rPr>
+              <w:t>(</w:t>
+            </w:r>
+            <w:proofErr w:type="gramEnd"/>
+            <w:r>
+              <w:rPr>
+                <w:rFonts w:ascii="Times New Roman" w:eastAsia="Times New Roman" w:hAnsi="Times New Roman" w:cs="Times New Roman"/>
+                <w:sz w:val="24"/>
+                <w:szCs w:val="24"/>
+                <w:lang w:val="es-CO" w:eastAsia="es-CO"/>
+              </w:rPr>
+              <w:t>)</w:t>
+            </w:r>
+          </w:p>
+          <w:p>
+            <w:pPr>
+              <w:spacing w:after="0" w:line="240" w:lineRule="auto"/>
+              <w:rPr>
+                <w:rFonts w:ascii="Times New Roman" w:eastAsia="Times New Roman" w:hAnsi="Times New Roman" w:cs="Times New Roman"/>
+                <w:sz w:val="24"/>
+                <w:szCs w:val="24"/>
+                <w:lang w:val="es-CO" w:eastAsia="es-CO"/>
+              </w:rPr>
+            </w:pPr>
+            <w:proofErr w:type="spellStart"/>
+            <w:r>
+              <w:rPr>
+                <w:rFonts w:ascii="Times New Roman" w:eastAsia="Times New Roman" w:hAnsi="Times New Roman" w:cs="Times New Roman"/>
+                <w:sz w:val="24"/>
+                <w:szCs w:val="24"/>
+                <w:lang w:val="es-CO" w:eastAsia="es-CO"/>
+              </w:rPr>
+              <w:t>UserType</w:t>
+            </w:r>
+            <w:proofErr w:type="spellEnd"/>
+            <w:r>
+              <w:rPr>
+                <w:rFonts w:ascii="Times New Roman" w:eastAsia="Times New Roman" w:hAnsi="Times New Roman" w:cs="Times New Roman"/>
+                <w:sz w:val="24"/>
+                <w:szCs w:val="24"/>
+                <w:lang w:val="es-CO" w:eastAsia="es-CO"/>
+              </w:rPr>
+              <w:t xml:space="preserve"> = 0</w:t>
+            </w:r>
+          </w:p>
+        </w:tc>
+        <w:tc>
+          <w:tcPr>
+            <w:tcW w:w="1667" w:type="dxa"/>
+            <w:tcBorders>
+              <w:top w:val="single" w:sz="8" w:space="0" w:color="000000"/>
+              <w:left w:val="single" w:sz="8" w:space="0" w:color="000000"/>
+              <w:bottom w:val="single" w:sz="8" w:space="0" w:color="000000"/>
+              <w:right w:val="single" w:sz="8" w:space="0" w:color="000000"/>
+            </w:tcBorders>
+            <w:tcMar>
+              <w:top w:w="100" w:type="dxa"/>
+              <w:left w:w="100" w:type="dxa"/>
+              <w:bottom w:w="100" w:type="dxa"/>
+              <w:right w:w="100" w:type="dxa"/>
+            </w:tcMar>
+            <w:vAlign w:val="center"/>
+          </w:tcPr>
+          <w:p>
+            <w:pPr>
+              <w:spacing w:after="0" w:line="240" w:lineRule="auto"/>
+              <w:rPr>
+                <w:rFonts w:ascii="Arial" w:eastAsia="Times New Roman" w:hAnsi="Arial" w:cs="Arial"/>
+                <w:color w:val="000000"/>
+                <w:sz w:val="20"/>
+                <w:szCs w:val="20"/>
+                <w:lang w:val="es-CO" w:eastAsia="es-CO"/>
+              </w:rPr>
+            </w:pPr>
+            <w:r>
+              <w:rPr>
+                <w:rFonts w:ascii="Arial" w:eastAsia="Times New Roman" w:hAnsi="Arial" w:cs="Arial"/>
+                <w:color w:val="000000"/>
+                <w:sz w:val="20"/>
+                <w:szCs w:val="20"/>
+                <w:lang w:val="es-CO" w:eastAsia="es-CO"/>
+              </w:rPr>
+              <w:t xml:space="preserve">Deberá de </w:t>
+            </w:r>
+            <w:proofErr w:type="spellStart"/>
+            <w:r>
+              <w:rPr>
+                <w:rFonts w:ascii="Arial" w:eastAsia="Times New Roman" w:hAnsi="Arial" w:cs="Arial"/>
+                <w:color w:val="000000"/>
+                <w:sz w:val="20"/>
+                <w:szCs w:val="20"/>
+                <w:lang w:val="es-CO" w:eastAsia="es-CO"/>
+              </w:rPr>
+              <w:t>loguearse</w:t>
+            </w:r>
+            <w:proofErr w:type="spellEnd"/>
+            <w:r>
+              <w:rPr>
+                <w:rFonts w:ascii="Arial" w:eastAsia="Times New Roman" w:hAnsi="Arial" w:cs="Arial"/>
+                <w:color w:val="000000"/>
+                <w:sz w:val="20"/>
+                <w:szCs w:val="20"/>
+                <w:lang w:val="es-CO" w:eastAsia="es-CO"/>
+              </w:rPr>
+              <w:t xml:space="preserve"> correctamente el usuario y verificar el </w:t>
+            </w:r>
+            <w:proofErr w:type="spellStart"/>
+            <w:r>
+              <w:rPr>
+                <w:rFonts w:ascii="Arial" w:eastAsia="Times New Roman" w:hAnsi="Arial" w:cs="Arial"/>
+                <w:color w:val="000000"/>
+                <w:sz w:val="20"/>
+                <w:szCs w:val="20"/>
+                <w:lang w:val="es-CO" w:eastAsia="es-CO"/>
+              </w:rPr>
+              <w:t>currentUser</w:t>
+            </w:r>
+            <w:proofErr w:type="spellEnd"/>
+            <w:r>
+              <w:rPr>
+                <w:rFonts w:ascii="Arial" w:eastAsia="Times New Roman" w:hAnsi="Arial" w:cs="Arial"/>
+                <w:color w:val="000000"/>
+                <w:sz w:val="20"/>
+                <w:szCs w:val="20"/>
+                <w:lang w:val="es-CO" w:eastAsia="es-CO"/>
+              </w:rPr>
+              <w:t xml:space="preserve"> no es nulo para verificar el </w:t>
+            </w:r>
+            <w:proofErr w:type="spellStart"/>
+            <w:r>
+              <w:rPr>
+                <w:rFonts w:ascii="Arial" w:eastAsia="Times New Roman" w:hAnsi="Arial" w:cs="Arial"/>
+                <w:color w:val="000000"/>
+                <w:sz w:val="20"/>
+                <w:szCs w:val="20"/>
+                <w:lang w:val="es-CO" w:eastAsia="es-CO"/>
+              </w:rPr>
+              <w:t>login</w:t>
+            </w:r>
+            <w:proofErr w:type="spellEnd"/>
+            <w:r>
+              <w:rPr>
+                <w:rFonts w:ascii="Arial" w:eastAsia="Times New Roman" w:hAnsi="Arial" w:cs="Arial"/>
+                <w:color w:val="000000"/>
+                <w:sz w:val="20"/>
+                <w:szCs w:val="20"/>
+                <w:lang w:val="es-CO" w:eastAsia="es-CO"/>
+              </w:rPr>
+              <w:t xml:space="preserve">, luego de llamar al método </w:t>
+            </w:r>
+            <w:proofErr w:type="spellStart"/>
+            <w:r>
+              <w:rPr>
+                <w:rFonts w:ascii="Arial" w:eastAsia="Times New Roman" w:hAnsi="Arial" w:cs="Arial"/>
+                <w:color w:val="000000"/>
+                <w:sz w:val="20"/>
+                <w:szCs w:val="20"/>
+                <w:lang w:val="es-CO" w:eastAsia="es-CO"/>
+              </w:rPr>
+              <w:t>logout</w:t>
+            </w:r>
+            <w:proofErr w:type="spellEnd"/>
+            <w:r>
+              <w:rPr>
+                <w:rFonts w:ascii="Arial" w:eastAsia="Times New Roman" w:hAnsi="Arial" w:cs="Arial"/>
+                <w:color w:val="000000"/>
+                <w:sz w:val="20"/>
+                <w:szCs w:val="20"/>
+                <w:lang w:val="es-CO" w:eastAsia="es-CO"/>
+              </w:rPr>
+              <w:t xml:space="preserve"> la variable </w:t>
+            </w:r>
+            <w:proofErr w:type="spellStart"/>
+            <w:r>
+              <w:rPr>
+                <w:rFonts w:ascii="Arial" w:eastAsia="Times New Roman" w:hAnsi="Arial" w:cs="Arial"/>
+                <w:color w:val="000000"/>
+                <w:sz w:val="20"/>
+                <w:szCs w:val="20"/>
+                <w:lang w:val="es-CO" w:eastAsia="es-CO"/>
+              </w:rPr>
+              <w:t>currentUser</w:t>
+            </w:r>
+            <w:proofErr w:type="spellEnd"/>
+            <w:r>
+              <w:rPr>
+                <w:rFonts w:ascii="Arial" w:eastAsia="Times New Roman" w:hAnsi="Arial" w:cs="Arial"/>
+                <w:color w:val="000000"/>
+                <w:sz w:val="20"/>
+                <w:szCs w:val="20"/>
+                <w:lang w:val="es-CO" w:eastAsia="es-CO"/>
+              </w:rPr>
+              <w:t xml:space="preserve"> deberá estar con valor nulo</w:t>
+            </w:r>
+          </w:p>
+        </w:tc>
+      </w:tr>
+      <w:tr>
+        <w:tc>
+          <w:tcPr>
+            <w:tcW w:w="1145" w:type="dxa"/>
+            <w:tcBorders>
+              <w:top w:val="single" w:sz="8" w:space="0" w:color="000000"/>
+              <w:left w:val="single" w:sz="8" w:space="0" w:color="000000"/>
+              <w:bottom w:val="single" w:sz="8" w:space="0" w:color="000000"/>
+              <w:right w:val="single" w:sz="8" w:space="0" w:color="000000"/>
+            </w:tcBorders>
+            <w:tcMar>
+              <w:top w:w="100" w:type="dxa"/>
+              <w:left w:w="100" w:type="dxa"/>
+              <w:bottom w:w="100" w:type="dxa"/>
+              <w:right w:w="100" w:type="dxa"/>
+            </w:tcMar>
+            <w:vAlign w:val="center"/>
+          </w:tcPr>
+          <w:p>
+            <w:pPr>
+              <w:spacing w:after="0" w:line="240" w:lineRule="auto"/>
+              <w:rPr>
+                <w:rFonts w:ascii="Arial" w:eastAsia="Times New Roman" w:hAnsi="Arial" w:cs="Arial"/>
+                <w:b/>
+                <w:bCs/>
+                <w:color w:val="000000"/>
+                <w:sz w:val="20"/>
+                <w:szCs w:val="20"/>
+                <w:lang w:val="es-CO" w:eastAsia="es-CO"/>
+              </w:rPr>
+            </w:pPr>
+            <w:r>
+              <w:rPr>
+                <w:rFonts w:ascii="Arial" w:eastAsia="Times New Roman" w:hAnsi="Arial" w:cs="Arial"/>
+                <w:b/>
+                <w:bCs/>
+                <w:color w:val="000000"/>
+                <w:sz w:val="20"/>
+                <w:szCs w:val="20"/>
+                <w:lang w:val="es-CO" w:eastAsia="es-CO"/>
+              </w:rPr>
+              <w:lastRenderedPageBreak/>
+              <w:t>Clase</w:t>
+            </w:r>
+          </w:p>
+        </w:tc>
+        <w:tc>
+          <w:tcPr>
+            <w:tcW w:w="0" w:type="auto"/>
+            <w:tcBorders>
+              <w:top w:val="single" w:sz="8" w:space="0" w:color="000000"/>
+              <w:left w:val="single" w:sz="8" w:space="0" w:color="000000"/>
+              <w:bottom w:val="single" w:sz="8" w:space="0" w:color="000000"/>
+              <w:right w:val="single" w:sz="8" w:space="0" w:color="000000"/>
+            </w:tcBorders>
+            <w:tcMar>
+              <w:top w:w="100" w:type="dxa"/>
+              <w:left w:w="100" w:type="dxa"/>
+              <w:bottom w:w="100" w:type="dxa"/>
+              <w:right w:w="100" w:type="dxa"/>
+            </w:tcMar>
+            <w:vAlign w:val="center"/>
+          </w:tcPr>
+          <w:p>
+            <w:pPr>
+              <w:spacing w:after="0" w:line="240" w:lineRule="auto"/>
+              <w:rPr>
+                <w:rFonts w:ascii="Arial" w:eastAsia="Times New Roman" w:hAnsi="Arial" w:cs="Arial"/>
+                <w:b/>
+                <w:bCs/>
+                <w:color w:val="000000"/>
+                <w:sz w:val="20"/>
+                <w:szCs w:val="20"/>
+                <w:lang w:val="es-CO" w:eastAsia="es-CO"/>
+              </w:rPr>
+            </w:pPr>
+            <w:r>
+              <w:rPr>
+                <w:rFonts w:ascii="Arial" w:eastAsia="Times New Roman" w:hAnsi="Arial" w:cs="Arial"/>
+                <w:b/>
+                <w:bCs/>
+                <w:color w:val="000000"/>
+                <w:sz w:val="20"/>
+                <w:szCs w:val="20"/>
+                <w:lang w:val="es-CO" w:eastAsia="es-CO"/>
+              </w:rPr>
+              <w:t>Método</w:t>
+            </w:r>
+          </w:p>
+        </w:tc>
+        <w:tc>
+          <w:tcPr>
+            <w:tcW w:w="0" w:type="auto"/>
+            <w:tcBorders>
+              <w:top w:val="single" w:sz="8" w:space="0" w:color="000000"/>
+              <w:left w:val="single" w:sz="8" w:space="0" w:color="000000"/>
+              <w:bottom w:val="single" w:sz="8" w:space="0" w:color="000000"/>
+              <w:right w:val="single" w:sz="8" w:space="0" w:color="000000"/>
+            </w:tcBorders>
+            <w:tcMar>
+              <w:top w:w="100" w:type="dxa"/>
+              <w:left w:w="100" w:type="dxa"/>
+              <w:bottom w:w="100" w:type="dxa"/>
+              <w:right w:w="100" w:type="dxa"/>
+            </w:tcMar>
+            <w:vAlign w:val="center"/>
+          </w:tcPr>
+          <w:p>
+            <w:pPr>
+              <w:spacing w:after="0" w:line="240" w:lineRule="auto"/>
+              <w:rPr>
+                <w:rFonts w:ascii="Arial" w:eastAsia="Times New Roman" w:hAnsi="Arial" w:cs="Arial"/>
+                <w:b/>
+                <w:bCs/>
+                <w:color w:val="000000"/>
+                <w:sz w:val="20"/>
+                <w:szCs w:val="20"/>
+                <w:lang w:val="es-CO" w:eastAsia="es-CO"/>
+              </w:rPr>
+            </w:pPr>
+            <w:r>
+              <w:rPr>
+                <w:rFonts w:ascii="Arial" w:eastAsia="Times New Roman" w:hAnsi="Arial" w:cs="Arial"/>
+                <w:b/>
+                <w:bCs/>
+                <w:color w:val="000000"/>
+                <w:sz w:val="20"/>
+                <w:szCs w:val="20"/>
+                <w:lang w:val="es-CO" w:eastAsia="es-CO"/>
+              </w:rPr>
+              <w:t>Escenario</w:t>
+            </w:r>
+          </w:p>
+        </w:tc>
+        <w:tc>
+          <w:tcPr>
+            <w:tcW w:w="2934" w:type="dxa"/>
+            <w:tcBorders>
+              <w:top w:val="single" w:sz="8" w:space="0" w:color="000000"/>
+              <w:left w:val="single" w:sz="8" w:space="0" w:color="000000"/>
+              <w:bottom w:val="single" w:sz="8" w:space="0" w:color="000000"/>
+              <w:right w:val="single" w:sz="8" w:space="0" w:color="000000"/>
+            </w:tcBorders>
+            <w:tcMar>
+              <w:top w:w="100" w:type="dxa"/>
+              <w:left w:w="100" w:type="dxa"/>
+              <w:bottom w:w="100" w:type="dxa"/>
+              <w:right w:w="100" w:type="dxa"/>
+            </w:tcMar>
+            <w:vAlign w:val="center"/>
+          </w:tcPr>
+          <w:p>
+            <w:pPr>
+              <w:spacing w:after="0" w:line="240" w:lineRule="auto"/>
+              <w:rPr>
+                <w:rFonts w:ascii="Times New Roman" w:eastAsia="Times New Roman" w:hAnsi="Times New Roman" w:cs="Times New Roman"/>
+                <w:b/>
+                <w:bCs/>
+                <w:sz w:val="24"/>
+                <w:szCs w:val="24"/>
+                <w:lang w:val="es-CO" w:eastAsia="es-CO"/>
+              </w:rPr>
+            </w:pPr>
+            <w:r>
+              <w:rPr>
+                <w:rFonts w:ascii="Times New Roman" w:eastAsia="Times New Roman" w:hAnsi="Times New Roman" w:cs="Times New Roman"/>
+                <w:b/>
+                <w:bCs/>
+                <w:sz w:val="24"/>
+                <w:szCs w:val="24"/>
+                <w:lang w:val="es-CO" w:eastAsia="es-CO"/>
+              </w:rPr>
+              <w:t>Valores de entrada</w:t>
+            </w:r>
+          </w:p>
+        </w:tc>
+        <w:tc>
+          <w:tcPr>
+            <w:tcW w:w="1667" w:type="dxa"/>
+            <w:tcBorders>
+              <w:top w:val="single" w:sz="8" w:space="0" w:color="000000"/>
+              <w:left w:val="single" w:sz="8" w:space="0" w:color="000000"/>
+              <w:bottom w:val="single" w:sz="8" w:space="0" w:color="000000"/>
+              <w:right w:val="single" w:sz="8" w:space="0" w:color="000000"/>
+            </w:tcBorders>
+            <w:tcMar>
+              <w:top w:w="100" w:type="dxa"/>
+              <w:left w:w="100" w:type="dxa"/>
+              <w:bottom w:w="100" w:type="dxa"/>
+              <w:right w:w="100" w:type="dxa"/>
+            </w:tcMar>
+            <w:vAlign w:val="center"/>
+          </w:tcPr>
+          <w:p>
+            <w:pPr>
+              <w:spacing w:after="0" w:line="240" w:lineRule="auto"/>
+              <w:rPr>
+                <w:rFonts w:ascii="Arial" w:eastAsia="Times New Roman" w:hAnsi="Arial" w:cs="Arial"/>
+                <w:b/>
+                <w:bCs/>
+                <w:color w:val="000000"/>
+                <w:sz w:val="20"/>
+                <w:szCs w:val="20"/>
+                <w:lang w:val="es-CO" w:eastAsia="es-CO"/>
+              </w:rPr>
+            </w:pPr>
+            <w:r>
+              <w:rPr>
+                <w:rFonts w:ascii="Arial" w:eastAsia="Times New Roman" w:hAnsi="Arial" w:cs="Arial"/>
+                <w:b/>
+                <w:bCs/>
+                <w:color w:val="000000"/>
+                <w:sz w:val="20"/>
+                <w:szCs w:val="20"/>
+                <w:lang w:val="es-CO" w:eastAsia="es-CO"/>
+              </w:rPr>
+              <w:t>Resultado</w:t>
+            </w:r>
+          </w:p>
+        </w:tc>
+      </w:tr>
+      <w:tr>
+        <w:tc>
+          <w:tcPr>
+            <w:tcW w:w="1145" w:type="dxa"/>
+            <w:tcBorders>
+              <w:top w:val="single" w:sz="8" w:space="0" w:color="000000"/>
+              <w:left w:val="single" w:sz="8" w:space="0" w:color="000000"/>
+              <w:bottom w:val="single" w:sz="8" w:space="0" w:color="000000"/>
+              <w:right w:val="single" w:sz="8" w:space="0" w:color="000000"/>
+            </w:tcBorders>
+            <w:tcMar>
+              <w:top w:w="100" w:type="dxa"/>
+              <w:left w:w="100" w:type="dxa"/>
+              <w:bottom w:w="100" w:type="dxa"/>
+              <w:right w:w="100" w:type="dxa"/>
+            </w:tcMar>
+            <w:vAlign w:val="center"/>
+          </w:tcPr>
+          <w:p>
+            <w:pPr>
+              <w:spacing w:after="0" w:line="240" w:lineRule="auto"/>
+              <w:rPr>
+                <w:rFonts w:ascii="Arial" w:eastAsia="Times New Roman" w:hAnsi="Arial" w:cs="Arial"/>
+                <w:color w:val="000000"/>
+                <w:sz w:val="20"/>
+                <w:szCs w:val="20"/>
+                <w:lang w:val="es-CO" w:eastAsia="es-CO"/>
+              </w:rPr>
+            </w:pPr>
+            <w:proofErr w:type="spellStart"/>
+            <w:r>
+              <w:rPr>
+                <w:rFonts w:ascii="Arial" w:eastAsia="Times New Roman" w:hAnsi="Arial" w:cs="Arial"/>
+                <w:color w:val="000000"/>
+                <w:sz w:val="20"/>
+                <w:szCs w:val="20"/>
+                <w:lang w:val="es-CO" w:eastAsia="es-CO"/>
+              </w:rPr>
+              <w:t>SkyMarket</w:t>
+            </w:r>
+            <w:proofErr w:type="spellEnd"/>
+          </w:p>
+        </w:tc>
+        <w:tc>
+          <w:tcPr>
+            <w:tcW w:w="0" w:type="auto"/>
+            <w:tcBorders>
+              <w:top w:val="single" w:sz="8" w:space="0" w:color="000000"/>
+              <w:left w:val="single" w:sz="8" w:space="0" w:color="000000"/>
+              <w:bottom w:val="single" w:sz="8" w:space="0" w:color="000000"/>
+              <w:right w:val="single" w:sz="8" w:space="0" w:color="000000"/>
+            </w:tcBorders>
+            <w:tcMar>
+              <w:top w:w="100" w:type="dxa"/>
+              <w:left w:w="100" w:type="dxa"/>
+              <w:bottom w:w="100" w:type="dxa"/>
+              <w:right w:w="100" w:type="dxa"/>
+            </w:tcMar>
+            <w:vAlign w:val="center"/>
+          </w:tcPr>
+          <w:p>
+            <w:pPr>
+              <w:spacing w:after="0" w:line="240" w:lineRule="auto"/>
+              <w:rPr>
+                <w:rFonts w:ascii="Arial" w:eastAsia="Times New Roman" w:hAnsi="Arial" w:cs="Arial"/>
+                <w:color w:val="000000"/>
+                <w:sz w:val="20"/>
+                <w:szCs w:val="20"/>
+                <w:lang w:val="es-CO" w:eastAsia="es-CO"/>
+              </w:rPr>
+            </w:pPr>
+            <w:proofErr w:type="spellStart"/>
+            <w:r>
+              <w:rPr>
+                <w:rFonts w:ascii="Arial" w:eastAsia="Times New Roman" w:hAnsi="Arial" w:cs="Arial"/>
+                <w:color w:val="000000"/>
+                <w:sz w:val="20"/>
+                <w:szCs w:val="20"/>
+                <w:lang w:val="es-CO" w:eastAsia="es-CO"/>
+              </w:rPr>
+              <w:t>Getters</w:t>
+            </w:r>
+            <w:proofErr w:type="spellEnd"/>
+            <w:r>
+              <w:rPr>
+                <w:rFonts w:ascii="Arial" w:eastAsia="Times New Roman" w:hAnsi="Arial" w:cs="Arial"/>
+                <w:color w:val="000000"/>
+                <w:sz w:val="20"/>
+                <w:szCs w:val="20"/>
+                <w:lang w:val="es-CO" w:eastAsia="es-CO"/>
+              </w:rPr>
+              <w:t xml:space="preserve"> y </w:t>
+            </w:r>
+            <w:proofErr w:type="spellStart"/>
+            <w:r>
+              <w:rPr>
+                <w:rFonts w:ascii="Arial" w:eastAsia="Times New Roman" w:hAnsi="Arial" w:cs="Arial"/>
+                <w:color w:val="000000"/>
+                <w:sz w:val="20"/>
+                <w:szCs w:val="20"/>
+                <w:lang w:val="es-CO" w:eastAsia="es-CO"/>
+              </w:rPr>
+              <w:t>Setters</w:t>
+            </w:r>
+            <w:proofErr w:type="spellEnd"/>
+          </w:p>
+        </w:tc>
+        <w:tc>
+          <w:tcPr>
+            <w:tcW w:w="0" w:type="auto"/>
+            <w:tcBorders>
+              <w:top w:val="single" w:sz="8" w:space="0" w:color="000000"/>
+              <w:left w:val="single" w:sz="8" w:space="0" w:color="000000"/>
+              <w:bottom w:val="single" w:sz="8" w:space="0" w:color="000000"/>
+              <w:right w:val="single" w:sz="8" w:space="0" w:color="000000"/>
+            </w:tcBorders>
+            <w:tcMar>
+              <w:top w:w="100" w:type="dxa"/>
+              <w:left w:w="100" w:type="dxa"/>
+              <w:bottom w:w="100" w:type="dxa"/>
+              <w:right w:w="100" w:type="dxa"/>
+            </w:tcMar>
+            <w:vAlign w:val="center"/>
+          </w:tcPr>
+          <w:p>
+            <w:pPr>
+              <w:spacing w:after="0" w:line="240" w:lineRule="auto"/>
+              <w:rPr>
+                <w:rFonts w:ascii="Arial" w:eastAsia="Times New Roman" w:hAnsi="Arial" w:cs="Arial"/>
+                <w:color w:val="000000"/>
+                <w:sz w:val="20"/>
+                <w:szCs w:val="20"/>
+                <w:lang w:val="es-CO" w:eastAsia="es-CO"/>
+              </w:rPr>
+            </w:pPr>
+            <w:r>
+              <w:rPr>
+                <w:rFonts w:ascii="Arial" w:eastAsia="Times New Roman" w:hAnsi="Arial" w:cs="Arial"/>
+                <w:color w:val="000000"/>
+                <w:sz w:val="20"/>
+                <w:szCs w:val="20"/>
+                <w:lang w:val="es-CO" w:eastAsia="es-CO"/>
+              </w:rPr>
+              <w:t>setupStage1</w:t>
+            </w:r>
+          </w:p>
+        </w:tc>
+        <w:tc>
+          <w:tcPr>
+            <w:tcW w:w="2934" w:type="dxa"/>
+            <w:tcBorders>
+              <w:top w:val="single" w:sz="8" w:space="0" w:color="000000"/>
+              <w:left w:val="single" w:sz="8" w:space="0" w:color="000000"/>
+              <w:bottom w:val="single" w:sz="8" w:space="0" w:color="000000"/>
+              <w:right w:val="single" w:sz="8" w:space="0" w:color="000000"/>
+            </w:tcBorders>
+            <w:tcMar>
+              <w:top w:w="100" w:type="dxa"/>
+              <w:left w:w="100" w:type="dxa"/>
+              <w:bottom w:w="100" w:type="dxa"/>
+              <w:right w:w="100" w:type="dxa"/>
+            </w:tcMar>
+            <w:vAlign w:val="center"/>
+          </w:tcPr>
+          <w:p>
+            <w:pPr>
+              <w:spacing w:after="0" w:line="240" w:lineRule="auto"/>
+              <w:rPr>
+                <w:rFonts w:ascii="Times New Roman" w:eastAsia="Times New Roman" w:hAnsi="Times New Roman" w:cs="Times New Roman"/>
+                <w:sz w:val="24"/>
+                <w:szCs w:val="24"/>
+                <w:lang w:val="es-CO" w:eastAsia="es-CO"/>
+              </w:rPr>
+            </w:pPr>
+          </w:p>
+        </w:tc>
+        <w:tc>
+          <w:tcPr>
+            <w:tcW w:w="1667" w:type="dxa"/>
+            <w:tcBorders>
+              <w:top w:val="single" w:sz="8" w:space="0" w:color="000000"/>
+              <w:left w:val="single" w:sz="8" w:space="0" w:color="000000"/>
+              <w:bottom w:val="single" w:sz="8" w:space="0" w:color="000000"/>
+              <w:right w:val="single" w:sz="8" w:space="0" w:color="000000"/>
+            </w:tcBorders>
+            <w:tcMar>
+              <w:top w:w="100" w:type="dxa"/>
+              <w:left w:w="100" w:type="dxa"/>
+              <w:bottom w:w="100" w:type="dxa"/>
+              <w:right w:w="100" w:type="dxa"/>
+            </w:tcMar>
+            <w:vAlign w:val="center"/>
+          </w:tcPr>
+          <w:p>
+            <w:pPr>
+              <w:spacing w:after="0" w:line="240" w:lineRule="auto"/>
+              <w:rPr>
+                <w:rFonts w:ascii="Arial" w:eastAsia="Times New Roman" w:hAnsi="Arial" w:cs="Arial"/>
+                <w:color w:val="000000"/>
+                <w:sz w:val="20"/>
+                <w:szCs w:val="20"/>
+                <w:lang w:val="es-CO" w:eastAsia="es-CO"/>
+              </w:rPr>
+            </w:pPr>
+            <w:r>
+              <w:rPr>
+                <w:rFonts w:ascii="Arial" w:eastAsia="Times New Roman" w:hAnsi="Arial" w:cs="Arial"/>
+                <w:color w:val="000000"/>
+                <w:sz w:val="20"/>
+                <w:szCs w:val="20"/>
+                <w:lang w:val="es-CO" w:eastAsia="es-CO"/>
+              </w:rPr>
+              <w:t xml:space="preserve">Los </w:t>
+            </w:r>
+            <w:proofErr w:type="spellStart"/>
+            <w:r>
+              <w:rPr>
+                <w:rFonts w:ascii="Arial" w:eastAsia="Times New Roman" w:hAnsi="Arial" w:cs="Arial"/>
+                <w:color w:val="000000"/>
+                <w:sz w:val="20"/>
+                <w:szCs w:val="20"/>
+                <w:lang w:val="es-CO" w:eastAsia="es-CO"/>
+              </w:rPr>
+              <w:t>getters</w:t>
+            </w:r>
+            <w:proofErr w:type="spellEnd"/>
+            <w:r>
+              <w:rPr>
+                <w:rFonts w:ascii="Arial" w:eastAsia="Times New Roman" w:hAnsi="Arial" w:cs="Arial"/>
+                <w:color w:val="000000"/>
+                <w:sz w:val="20"/>
+                <w:szCs w:val="20"/>
+                <w:lang w:val="es-CO" w:eastAsia="es-CO"/>
+              </w:rPr>
+              <w:t xml:space="preserve"> y </w:t>
+            </w:r>
+            <w:proofErr w:type="spellStart"/>
+            <w:r>
+              <w:rPr>
+                <w:rFonts w:ascii="Arial" w:eastAsia="Times New Roman" w:hAnsi="Arial" w:cs="Arial"/>
+                <w:color w:val="000000"/>
+                <w:sz w:val="20"/>
+                <w:szCs w:val="20"/>
+                <w:lang w:val="es-CO" w:eastAsia="es-CO"/>
+              </w:rPr>
+              <w:t>setters</w:t>
+            </w:r>
+            <w:proofErr w:type="spellEnd"/>
+            <w:r>
+              <w:rPr>
+                <w:rFonts w:ascii="Arial" w:eastAsia="Times New Roman" w:hAnsi="Arial" w:cs="Arial"/>
+                <w:color w:val="000000"/>
+                <w:sz w:val="20"/>
+                <w:szCs w:val="20"/>
+                <w:lang w:val="es-CO" w:eastAsia="es-CO"/>
+              </w:rPr>
+              <w:t xml:space="preserve"> realizan su trabajo correctamente.</w:t>
             </w:r>
           </w:p>
         </w:tc>
@@ -19330,6 +22275,29 @@
     <w:semiHidden/>
     <w:unhideWhenUsed/>
   </w:style>
+  <w:style w:type="character" w:styleId="Hipervnculo">
+    <w:name w:val="Hyperlink"/>
+    <w:basedOn w:val="Fuentedeprrafopredeter"/>
+    <w:uiPriority w:val="99"/>
+    <w:unhideWhenUsed/>
+    <w:rsid w:val="00CD596A"/>
+    <w:rPr>
+      <w:color w:val="0563C1" w:themeColor="hyperlink"/>
+      <w:u w:val="single"/>
+    </w:rPr>
+  </w:style>
+  <w:style w:type="character" w:styleId="Mencinsinresolver">
+    <w:name w:val="Unresolved Mention"/>
+    <w:basedOn w:val="Fuentedeprrafopredeter"/>
+    <w:uiPriority w:val="99"/>
+    <w:semiHidden/>
+    <w:unhideWhenUsed/>
+    <w:rsid w:val="00CD596A"/>
+    <w:rPr>
+      <w:color w:val="605E5C"/>
+      <w:shd w:val="clear" w:color="auto" w:fill="E1DFDD"/>
+    </w:rPr>
+  </w:style>
 </w:styles>
 </file>
 
@@ -19626,4 +22594,16 @@
     </a:ext>
   </a:extLst>
 </a:theme>
+</file>
+
+<file path=customXml/item1.xml><?xml version="1.0" encoding="utf-8"?>
+<b:Sources xmlns:b="http://schemas.openxmlformats.org/officeDocument/2006/bibliography" xmlns="http://schemas.openxmlformats.org/officeDocument/2006/bibliography" SelectedStyle="\APASixthEditionOfficeOnline.xsl" StyleName="APA" Version="6"/>
+</file>
+
+<file path=customXml/itemProps1.xml><?xml version="1.0" encoding="utf-8"?>
+<ds:datastoreItem xmlns:ds="http://schemas.openxmlformats.org/officeDocument/2006/customXml" ds:itemID="{85B697BD-4080-4A23-871A-A1B83E79A054}">
+  <ds:schemaRefs>
+    <ds:schemaRef ds:uri="http://schemas.openxmlformats.org/officeDocument/2006/bibliography"/>
+  </ds:schemaRefs>
+</ds:datastoreItem>
 </file>
</xml_diff>